<commit_message>
Update variable names for tables
</commit_message>
<xml_diff>
--- a/resources/model variables.docx
+++ b/resources/model variables.docx
@@ -3,23 +3,7 @@
 <w:document xmlns:wpc="http://schemas.microsoft.com/office/word/2010/wordprocessingCanvas" xmlns:cx="http://schemas.microsoft.com/office/drawing/2014/chartex" xmlns:cx1="http://schemas.microsoft.com/office/drawing/2015/9/8/chartex" xmlns:cx2="http://schemas.microsoft.com/office/drawing/2015/10/21/chartex" xmlns:cx3="http://schemas.microsoft.com/office/drawing/2016/5/9/chartex" xmlns:cx4="http://schemas.microsoft.com/office/drawing/2016/5/10/chartex" xmlns:cx5="http://schemas.microsoft.com/office/drawing/2016/5/11/chartex" xmlns:cx6="http://schemas.microsoft.com/office/drawing/2016/5/12/chartex" xmlns:cx7="http://schemas.microsoft.com/office/drawing/2016/5/13/chartex" xmlns:cx8="http://schemas.microsoft.com/office/drawing/2016/5/14/chartex" xmlns:mc="http://schemas.openxmlformats.org/markup-compatibility/2006" xmlns:aink="http://schemas.microsoft.com/office/drawing/2016/ink" xmlns:am3d="http://schemas.microsoft.com/office/drawing/2017/model3d" xmlns:o="urn:schemas-microsoft-com:office:office" xmlns:oel="http://schemas.microsoft.com/office/2019/extlst" xmlns:r="http://schemas.openxmlformats.org/officeDocument/2006/relationships" xmlns:m="http://schemas.openxmlformats.org/officeDocument/2006/math" xmlns:v="urn:schemas-microsoft-com:vml" xmlns:wp14="http://schemas.microsoft.com/office/word/2010/wordprocessingDrawing" xmlns:wp="http://schemas.openxmlformats.org/drawingml/2006/wordprocessingDrawing" xmlns:w10="urn:schemas-microsoft-com:office:word" xmlns:w="http://schemas.openxmlformats.org/wordprocessingml/2006/main" xmlns:w14="http://schemas.microsoft.com/office/word/2010/wordml" xmlns:w15="http://schemas.microsoft.com/office/word/2012/wordml" xmlns:w16cex="http://schemas.microsoft.com/office/word/2018/wordml/cex" xmlns:w16cid="http://schemas.microsoft.com/office/word/2016/wordml/cid" xmlns:w16="http://schemas.microsoft.com/office/word/2018/wordml" xmlns:w16sdtdh="http://schemas.microsoft.com/office/word/2020/wordml/sdtdatahash" xmlns:w16se="http://schemas.microsoft.com/office/word/2015/wordml/symex" xmlns:wpg="http://schemas.microsoft.com/office/word/2010/wordprocessingGroup" xmlns:wpi="http://schemas.microsoft.com/office/word/2010/wordprocessingInk" xmlns:wne="http://schemas.microsoft.com/office/word/2006/wordml" xmlns:wps="http://schemas.microsoft.com/office/word/2010/wordprocessingShape" mc:Ignorable="w14 w15 w16se w16cid w16 w16cex w16sdtdh wp14">
   <w:body>
     <w:p>
-      <w:pPr>
-        <w:rPr>
-          <w:rFonts w:asciiTheme="majorHAnsi" w:hAnsiTheme="majorHAnsi" w:cstheme="majorHAnsi"/>
-          <w:b/>
-          <w:bCs/>
-          <w:sz w:val="24"/>
-          <w:szCs w:val="24"/>
-        </w:rPr>
-      </w:pPr>
-      <w:r>
-        <w:rPr>
-          <w:rFonts w:asciiTheme="majorHAnsi" w:hAnsiTheme="majorHAnsi" w:cstheme="majorHAnsi"/>
-          <w:b/>
-          <w:bCs/>
-          <w:sz w:val="24"/>
-          <w:szCs w:val="24"/>
-        </w:rPr>
+      <w:r>
         <w:t xml:space="preserve">Goal 1 </w:t>
       </w:r>
     </w:p>
@@ -617,7 +601,7 @@
             <w:pPr>
               <w:spacing w:after="0" w:line="240" w:lineRule="auto"/>
               <w:rPr>
-                <w:rFonts w:eastAsia="Times New Roman" w:asciiTheme="majorHAnsi" w:hAnsiTheme="majorHAnsi" w:cstheme="majorHAnsi"/>
+                <w:rFonts w:asciiTheme="majorHAnsi" w:eastAsia="Times New Roman" w:hAnsiTheme="majorHAnsi" w:cstheme="majorHAnsi"/>
                 <w:b/>
                 <w:bCs/>
                 <w:color w:val="000000"/>
@@ -629,7 +613,7 @@
             </w:pPr>
             <w:r>
               <w:rPr>
-                <w:rFonts w:eastAsia="Times New Roman" w:asciiTheme="majorHAnsi" w:hAnsiTheme="majorHAnsi" w:cstheme="majorHAnsi"/>
+                <w:rFonts w:asciiTheme="majorHAnsi" w:eastAsia="Times New Roman" w:hAnsiTheme="majorHAnsi" w:cstheme="majorHAnsi"/>
                 <w:b/>
                 <w:bCs/>
                 <w:color w:val="000000"/>
@@ -660,7 +644,7 @@
             <w:pPr>
               <w:spacing w:after="0" w:line="240" w:lineRule="auto"/>
               <w:rPr>
-                <w:rFonts w:eastAsia="Times New Roman" w:asciiTheme="majorHAnsi" w:hAnsiTheme="majorHAnsi" w:cstheme="majorHAnsi"/>
+                <w:rFonts w:asciiTheme="majorHAnsi" w:eastAsia="Times New Roman" w:hAnsiTheme="majorHAnsi" w:cstheme="majorHAnsi"/>
                 <w:b/>
                 <w:bCs/>
                 <w:color w:val="000000"/>
@@ -695,7 +679,7 @@
             <w:pPr>
               <w:spacing w:after="0" w:line="240" w:lineRule="auto"/>
               <w:rPr>
-                <w:rFonts w:eastAsia="Times New Roman" w:asciiTheme="majorHAnsi" w:hAnsiTheme="majorHAnsi" w:cstheme="majorHAnsi"/>
+                <w:rFonts w:asciiTheme="majorHAnsi" w:eastAsia="Times New Roman" w:hAnsiTheme="majorHAnsi" w:cstheme="majorHAnsi"/>
                 <w:color w:val="000000"/>
                 <w:kern w:val="0"/>
                 <w:sz w:val="24"/>
@@ -703,10 +687,9 @@
                 <w14:ligatures w14:val="none"/>
               </w:rPr>
             </w:pPr>
-            <w:proofErr w:type="spellStart"/>
             <w:r>
               <w:rPr>
-                <w:rFonts w:eastAsia="Times New Roman" w:asciiTheme="majorHAnsi" w:hAnsiTheme="majorHAnsi" w:cstheme="majorHAnsi"/>
+                <w:rFonts w:asciiTheme="majorHAnsi" w:eastAsia="Times New Roman" w:hAnsiTheme="majorHAnsi" w:cstheme="majorHAnsi"/>
                 <w:color w:val="000000"/>
                 <w:kern w:val="0"/>
                 <w:sz w:val="24"/>
@@ -715,7 +698,6 @@
               </w:rPr>
               <w:t>totpop_19</w:t>
             </w:r>
-            <w:proofErr w:type="spellEnd"/>
           </w:p>
         </w:tc>
         <w:tc>
@@ -736,7 +718,7 @@
             <w:pPr>
               <w:spacing w:after="0" w:line="240" w:lineRule="auto"/>
               <w:rPr>
-                <w:rFonts w:eastAsia="Times New Roman" w:asciiTheme="majorHAnsi" w:hAnsiTheme="majorHAnsi" w:cstheme="majorHAnsi"/>
+                <w:rFonts w:asciiTheme="majorHAnsi" w:eastAsia="Times New Roman" w:hAnsiTheme="majorHAnsi" w:cstheme="majorHAnsi"/>
                 <w:color w:val="000000"/>
                 <w:kern w:val="0"/>
                 <w:sz w:val="24"/>
@@ -746,7 +728,7 @@
             </w:pPr>
             <w:r>
               <w:rPr>
-                <w:rFonts w:eastAsia="Times New Roman" w:asciiTheme="majorHAnsi" w:hAnsiTheme="majorHAnsi" w:cstheme="majorHAnsi"/>
+                <w:rFonts w:asciiTheme="majorHAnsi" w:eastAsia="Times New Roman" w:hAnsiTheme="majorHAnsi" w:cstheme="majorHAnsi"/>
                 <w:color w:val="000000"/>
                 <w:kern w:val="0"/>
                 <w:sz w:val="24"/>
@@ -780,7 +762,7 @@
             <w:pPr>
               <w:spacing w:after="0" w:line="240" w:lineRule="auto"/>
               <w:rPr>
-                <w:rFonts w:eastAsia="Times New Roman" w:asciiTheme="majorHAnsi" w:hAnsiTheme="majorHAnsi" w:cstheme="majorHAnsi"/>
+                <w:rFonts w:asciiTheme="majorHAnsi" w:eastAsia="Times New Roman" w:hAnsiTheme="majorHAnsi" w:cstheme="majorHAnsi"/>
                 <w:color w:val="000000"/>
                 <w:kern w:val="0"/>
                 <w:sz w:val="24"/>
@@ -791,7 +773,7 @@
             <w:proofErr w:type="spellStart"/>
             <w:r>
               <w:rPr>
-                <w:rFonts w:eastAsia="Times New Roman" w:asciiTheme="majorHAnsi" w:hAnsiTheme="majorHAnsi" w:cstheme="majorHAnsi"/>
+                <w:rFonts w:asciiTheme="majorHAnsi" w:eastAsia="Times New Roman" w:hAnsiTheme="majorHAnsi" w:cstheme="majorHAnsi"/>
                 <w:color w:val="000000"/>
                 <w:kern w:val="0"/>
                 <w:sz w:val="24"/>
@@ -821,7 +803,7 @@
             <w:pPr>
               <w:spacing w:after="0" w:line="240" w:lineRule="auto"/>
               <w:rPr>
-                <w:rFonts w:eastAsia="Times New Roman" w:asciiTheme="majorHAnsi" w:hAnsiTheme="majorHAnsi" w:cstheme="majorHAnsi"/>
+                <w:rFonts w:asciiTheme="majorHAnsi" w:eastAsia="Times New Roman" w:hAnsiTheme="majorHAnsi" w:cstheme="majorHAnsi"/>
                 <w:color w:val="000000"/>
                 <w:kern w:val="0"/>
                 <w:sz w:val="24"/>
@@ -831,7 +813,7 @@
             </w:pPr>
             <w:r>
               <w:rPr>
-                <w:rFonts w:eastAsia="Times New Roman" w:asciiTheme="majorHAnsi" w:hAnsiTheme="majorHAnsi" w:cstheme="majorHAnsi"/>
+                <w:rFonts w:asciiTheme="majorHAnsi" w:eastAsia="Times New Roman" w:hAnsiTheme="majorHAnsi" w:cstheme="majorHAnsi"/>
                 <w:color w:val="000000"/>
                 <w:kern w:val="0"/>
                 <w:sz w:val="24"/>
@@ -865,7 +847,7 @@
             <w:pPr>
               <w:spacing w:after="0" w:line="240" w:lineRule="auto"/>
               <w:rPr>
-                <w:rFonts w:eastAsia="Times New Roman" w:asciiTheme="majorHAnsi" w:hAnsiTheme="majorHAnsi" w:cstheme="majorHAnsi"/>
+                <w:rFonts w:asciiTheme="majorHAnsi" w:eastAsia="Times New Roman" w:hAnsiTheme="majorHAnsi" w:cstheme="majorHAnsi"/>
                 <w:color w:val="000000"/>
                 <w:kern w:val="0"/>
                 <w:sz w:val="24"/>
@@ -876,7 +858,7 @@
             <w:proofErr w:type="spellStart"/>
             <w:r>
               <w:rPr>
-                <w:rFonts w:eastAsia="Times New Roman" w:asciiTheme="majorHAnsi" w:hAnsiTheme="majorHAnsi" w:cstheme="majorHAnsi"/>
+                <w:rFonts w:asciiTheme="majorHAnsi" w:eastAsia="Times New Roman" w:hAnsiTheme="majorHAnsi" w:cstheme="majorHAnsi"/>
                 <w:color w:val="000000"/>
                 <w:kern w:val="0"/>
                 <w:sz w:val="24"/>
@@ -906,7 +888,7 @@
             <w:pPr>
               <w:spacing w:after="0" w:line="240" w:lineRule="auto"/>
               <w:rPr>
-                <w:rFonts w:eastAsia="Times New Roman" w:asciiTheme="majorHAnsi" w:hAnsiTheme="majorHAnsi" w:cstheme="majorHAnsi"/>
+                <w:rFonts w:asciiTheme="majorHAnsi" w:eastAsia="Times New Roman" w:hAnsiTheme="majorHAnsi" w:cstheme="majorHAnsi"/>
                 <w:color w:val="000000"/>
                 <w:kern w:val="0"/>
                 <w:sz w:val="24"/>
@@ -916,7 +898,7 @@
             </w:pPr>
             <w:r>
               <w:rPr>
-                <w:rFonts w:eastAsia="Times New Roman" w:asciiTheme="majorHAnsi" w:hAnsiTheme="majorHAnsi" w:cstheme="majorHAnsi"/>
+                <w:rFonts w:asciiTheme="majorHAnsi" w:eastAsia="Times New Roman" w:hAnsiTheme="majorHAnsi" w:cstheme="majorHAnsi"/>
                 <w:color w:val="000000"/>
                 <w:kern w:val="0"/>
                 <w:sz w:val="24"/>
@@ -950,7 +932,7 @@
             <w:pPr>
               <w:spacing w:after="0" w:line="240" w:lineRule="auto"/>
               <w:rPr>
-                <w:rFonts w:eastAsia="Times New Roman" w:asciiTheme="majorHAnsi" w:hAnsiTheme="majorHAnsi" w:cstheme="majorHAnsi"/>
+                <w:rFonts w:asciiTheme="majorHAnsi" w:eastAsia="Times New Roman" w:hAnsiTheme="majorHAnsi" w:cstheme="majorHAnsi"/>
                 <w:color w:val="000000"/>
                 <w:kern w:val="0"/>
                 <w:sz w:val="24"/>
@@ -961,7 +943,7 @@
             <w:proofErr w:type="spellStart"/>
             <w:r>
               <w:rPr>
-                <w:rFonts w:eastAsia="Times New Roman" w:asciiTheme="majorHAnsi" w:hAnsiTheme="majorHAnsi" w:cstheme="majorHAnsi"/>
+                <w:rFonts w:asciiTheme="majorHAnsi" w:eastAsia="Times New Roman" w:hAnsiTheme="majorHAnsi" w:cstheme="majorHAnsi"/>
                 <w:color w:val="000000"/>
                 <w:kern w:val="0"/>
                 <w:sz w:val="24"/>
@@ -991,7 +973,7 @@
             <w:pPr>
               <w:spacing w:after="0" w:line="240" w:lineRule="auto"/>
               <w:rPr>
-                <w:rFonts w:eastAsia="Times New Roman" w:asciiTheme="majorHAnsi" w:hAnsiTheme="majorHAnsi" w:cstheme="majorHAnsi"/>
+                <w:rFonts w:asciiTheme="majorHAnsi" w:eastAsia="Times New Roman" w:hAnsiTheme="majorHAnsi" w:cstheme="majorHAnsi"/>
                 <w:color w:val="000000"/>
                 <w:kern w:val="0"/>
                 <w:sz w:val="24"/>
@@ -1001,7 +983,7 @@
             </w:pPr>
             <w:r>
               <w:rPr>
-                <w:rFonts w:eastAsia="Times New Roman" w:asciiTheme="majorHAnsi" w:hAnsiTheme="majorHAnsi" w:cstheme="majorHAnsi"/>
+                <w:rFonts w:asciiTheme="majorHAnsi" w:eastAsia="Times New Roman" w:hAnsiTheme="majorHAnsi" w:cstheme="majorHAnsi"/>
                 <w:color w:val="000000"/>
                 <w:kern w:val="0"/>
                 <w:sz w:val="24"/>
@@ -1035,7 +1017,7 @@
             <w:pPr>
               <w:spacing w:after="0" w:line="240" w:lineRule="auto"/>
               <w:rPr>
-                <w:rFonts w:eastAsia="Times New Roman" w:asciiTheme="majorHAnsi" w:hAnsiTheme="majorHAnsi" w:cstheme="majorHAnsi"/>
+                <w:rFonts w:asciiTheme="majorHAnsi" w:eastAsia="Times New Roman" w:hAnsiTheme="majorHAnsi" w:cstheme="majorHAnsi"/>
                 <w:color w:val="000000"/>
                 <w:kern w:val="0"/>
                 <w:sz w:val="24"/>
@@ -1046,7 +1028,7 @@
             <w:proofErr w:type="spellStart"/>
             <w:r>
               <w:rPr>
-                <w:rFonts w:eastAsia="Times New Roman" w:asciiTheme="majorHAnsi" w:hAnsiTheme="majorHAnsi" w:cstheme="majorHAnsi"/>
+                <w:rFonts w:asciiTheme="majorHAnsi" w:eastAsia="Times New Roman" w:hAnsiTheme="majorHAnsi" w:cstheme="majorHAnsi"/>
                 <w:color w:val="000000"/>
                 <w:kern w:val="0"/>
                 <w:sz w:val="24"/>
@@ -1076,7 +1058,7 @@
             <w:pPr>
               <w:spacing w:after="0" w:line="240" w:lineRule="auto"/>
               <w:rPr>
-                <w:rFonts w:eastAsia="Times New Roman" w:asciiTheme="majorHAnsi" w:hAnsiTheme="majorHAnsi" w:cstheme="majorHAnsi"/>
+                <w:rFonts w:asciiTheme="majorHAnsi" w:eastAsia="Times New Roman" w:hAnsiTheme="majorHAnsi" w:cstheme="majorHAnsi"/>
                 <w:color w:val="000000"/>
                 <w:kern w:val="0"/>
                 <w:sz w:val="24"/>
@@ -1086,7 +1068,7 @@
             </w:pPr>
             <w:r>
               <w:rPr>
-                <w:rFonts w:eastAsia="Times New Roman" w:asciiTheme="majorHAnsi" w:hAnsiTheme="majorHAnsi" w:cstheme="majorHAnsi"/>
+                <w:rFonts w:asciiTheme="majorHAnsi" w:eastAsia="Times New Roman" w:hAnsiTheme="majorHAnsi" w:cstheme="majorHAnsi"/>
                 <w:color w:val="000000"/>
                 <w:kern w:val="0"/>
                 <w:sz w:val="24"/>
@@ -1120,7 +1102,7 @@
             <w:pPr>
               <w:spacing w:after="0" w:line="240" w:lineRule="auto"/>
               <w:rPr>
-                <w:rFonts w:eastAsia="Times New Roman" w:asciiTheme="majorHAnsi" w:hAnsiTheme="majorHAnsi" w:cstheme="majorHAnsi"/>
+                <w:rFonts w:asciiTheme="majorHAnsi" w:eastAsia="Times New Roman" w:hAnsiTheme="majorHAnsi" w:cstheme="majorHAnsi"/>
                 <w:color w:val="000000"/>
                 <w:kern w:val="0"/>
                 <w:sz w:val="24"/>
@@ -1131,7 +1113,7 @@
             <w:proofErr w:type="spellStart"/>
             <w:r>
               <w:rPr>
-                <w:rFonts w:eastAsia="Times New Roman" w:asciiTheme="majorHAnsi" w:hAnsiTheme="majorHAnsi" w:cstheme="majorHAnsi"/>
+                <w:rFonts w:asciiTheme="majorHAnsi" w:eastAsia="Times New Roman" w:hAnsiTheme="majorHAnsi" w:cstheme="majorHAnsi"/>
                 <w:color w:val="000000"/>
                 <w:kern w:val="0"/>
                 <w:sz w:val="24"/>
@@ -1161,7 +1143,7 @@
             <w:pPr>
               <w:spacing w:after="0" w:line="240" w:lineRule="auto"/>
               <w:rPr>
-                <w:rFonts w:eastAsia="Times New Roman" w:asciiTheme="majorHAnsi" w:hAnsiTheme="majorHAnsi" w:cstheme="majorHAnsi"/>
+                <w:rFonts w:asciiTheme="majorHAnsi" w:eastAsia="Times New Roman" w:hAnsiTheme="majorHAnsi" w:cstheme="majorHAnsi"/>
                 <w:color w:val="000000"/>
                 <w:kern w:val="0"/>
                 <w:sz w:val="24"/>
@@ -1171,7 +1153,7 @@
             </w:pPr>
             <w:r>
               <w:rPr>
-                <w:rFonts w:eastAsia="Times New Roman" w:asciiTheme="majorHAnsi" w:hAnsiTheme="majorHAnsi" w:cstheme="majorHAnsi"/>
+                <w:rFonts w:asciiTheme="majorHAnsi" w:eastAsia="Times New Roman" w:hAnsiTheme="majorHAnsi" w:cstheme="majorHAnsi"/>
                 <w:color w:val="000000"/>
                 <w:kern w:val="0"/>
                 <w:sz w:val="24"/>
@@ -1205,7 +1187,7 @@
             <w:pPr>
               <w:spacing w:after="0" w:line="240" w:lineRule="auto"/>
               <w:rPr>
-                <w:rFonts w:eastAsia="Times New Roman" w:asciiTheme="majorHAnsi" w:hAnsiTheme="majorHAnsi" w:cstheme="majorHAnsi"/>
+                <w:rFonts w:asciiTheme="majorHAnsi" w:eastAsia="Times New Roman" w:hAnsiTheme="majorHAnsi" w:cstheme="majorHAnsi"/>
                 <w:color w:val="000000"/>
                 <w:kern w:val="0"/>
                 <w:sz w:val="24"/>
@@ -1216,7 +1198,7 @@
             <w:proofErr w:type="spellStart"/>
             <w:r>
               <w:rPr>
-                <w:rFonts w:eastAsia="Times New Roman" w:asciiTheme="majorHAnsi" w:hAnsiTheme="majorHAnsi" w:cstheme="majorHAnsi"/>
+                <w:rFonts w:asciiTheme="majorHAnsi" w:eastAsia="Times New Roman" w:hAnsiTheme="majorHAnsi" w:cstheme="majorHAnsi"/>
                 <w:color w:val="000000"/>
                 <w:kern w:val="0"/>
                 <w:sz w:val="24"/>
@@ -1246,7 +1228,7 @@
             <w:pPr>
               <w:spacing w:after="0" w:line="240" w:lineRule="auto"/>
               <w:rPr>
-                <w:rFonts w:eastAsia="Times New Roman" w:asciiTheme="majorHAnsi" w:hAnsiTheme="majorHAnsi" w:cstheme="majorHAnsi"/>
+                <w:rFonts w:asciiTheme="majorHAnsi" w:eastAsia="Times New Roman" w:hAnsiTheme="majorHAnsi" w:cstheme="majorHAnsi"/>
                 <w:color w:val="000000"/>
                 <w:kern w:val="0"/>
                 <w:sz w:val="24"/>
@@ -1256,7 +1238,7 @@
             </w:pPr>
             <w:r>
               <w:rPr>
-                <w:rFonts w:eastAsia="Times New Roman" w:asciiTheme="majorHAnsi" w:hAnsiTheme="majorHAnsi" w:cstheme="majorHAnsi"/>
+                <w:rFonts w:asciiTheme="majorHAnsi" w:eastAsia="Times New Roman" w:hAnsiTheme="majorHAnsi" w:cstheme="majorHAnsi"/>
                 <w:color w:val="000000"/>
                 <w:kern w:val="0"/>
                 <w:sz w:val="24"/>
@@ -1290,7 +1272,7 @@
             <w:pPr>
               <w:spacing w:after="0" w:line="240" w:lineRule="auto"/>
               <w:rPr>
-                <w:rFonts w:eastAsia="Times New Roman" w:asciiTheme="majorHAnsi" w:hAnsiTheme="majorHAnsi" w:cstheme="majorHAnsi"/>
+                <w:rFonts w:asciiTheme="majorHAnsi" w:eastAsia="Times New Roman" w:hAnsiTheme="majorHAnsi" w:cstheme="majorHAnsi"/>
                 <w:color w:val="000000"/>
                 <w:kern w:val="0"/>
                 <w:sz w:val="24"/>
@@ -1301,7 +1283,7 @@
             <w:proofErr w:type="spellStart"/>
             <w:r>
               <w:rPr>
-                <w:rFonts w:eastAsia="Times New Roman" w:asciiTheme="majorHAnsi" w:hAnsiTheme="majorHAnsi" w:cstheme="majorHAnsi"/>
+                <w:rFonts w:asciiTheme="majorHAnsi" w:eastAsia="Times New Roman" w:hAnsiTheme="majorHAnsi" w:cstheme="majorHAnsi"/>
                 <w:color w:val="000000"/>
                 <w:kern w:val="0"/>
                 <w:sz w:val="24"/>
@@ -1331,7 +1313,7 @@
             <w:pPr>
               <w:spacing w:after="0" w:line="240" w:lineRule="auto"/>
               <w:rPr>
-                <w:rFonts w:eastAsia="Times New Roman" w:asciiTheme="majorHAnsi" w:hAnsiTheme="majorHAnsi" w:cstheme="majorHAnsi"/>
+                <w:rFonts w:asciiTheme="majorHAnsi" w:eastAsia="Times New Roman" w:hAnsiTheme="majorHAnsi" w:cstheme="majorHAnsi"/>
                 <w:color w:val="000000"/>
                 <w:kern w:val="0"/>
                 <w:sz w:val="24"/>
@@ -1341,7 +1323,7 @@
             </w:pPr>
             <w:r>
               <w:rPr>
-                <w:rFonts w:eastAsia="Times New Roman" w:asciiTheme="majorHAnsi" w:hAnsiTheme="majorHAnsi" w:cstheme="majorHAnsi"/>
+                <w:rFonts w:asciiTheme="majorHAnsi" w:eastAsia="Times New Roman" w:hAnsiTheme="majorHAnsi" w:cstheme="majorHAnsi"/>
                 <w:color w:val="000000"/>
                 <w:kern w:val="0"/>
                 <w:sz w:val="24"/>
@@ -1375,7 +1357,7 @@
             <w:pPr>
               <w:spacing w:after="0" w:line="240" w:lineRule="auto"/>
               <w:rPr>
-                <w:rFonts w:eastAsia="Times New Roman" w:asciiTheme="majorHAnsi" w:hAnsiTheme="majorHAnsi" w:cstheme="majorHAnsi"/>
+                <w:rFonts w:asciiTheme="majorHAnsi" w:eastAsia="Times New Roman" w:hAnsiTheme="majorHAnsi" w:cstheme="majorHAnsi"/>
                 <w:color w:val="000000"/>
                 <w:kern w:val="0"/>
                 <w:sz w:val="24"/>
@@ -1385,7 +1367,7 @@
             </w:pPr>
             <w:r>
               <w:rPr>
-                <w:rFonts w:eastAsia="Times New Roman" w:asciiTheme="majorHAnsi" w:hAnsiTheme="majorHAnsi" w:cstheme="majorHAnsi"/>
+                <w:rFonts w:asciiTheme="majorHAnsi" w:eastAsia="Times New Roman" w:hAnsiTheme="majorHAnsi" w:cstheme="majorHAnsi"/>
                 <w:color w:val="000000"/>
                 <w:kern w:val="0"/>
                 <w:sz w:val="24"/>
@@ -1414,7 +1396,7 @@
             <w:pPr>
               <w:spacing w:after="0" w:line="240" w:lineRule="auto"/>
               <w:rPr>
-                <w:rFonts w:eastAsia="Times New Roman" w:asciiTheme="majorHAnsi" w:hAnsiTheme="majorHAnsi" w:cstheme="majorHAnsi"/>
+                <w:rFonts w:asciiTheme="majorHAnsi" w:eastAsia="Times New Roman" w:hAnsiTheme="majorHAnsi" w:cstheme="majorHAnsi"/>
                 <w:color w:val="000000"/>
                 <w:kern w:val="0"/>
                 <w:sz w:val="24"/>
@@ -1424,7 +1406,7 @@
             </w:pPr>
             <w:r>
               <w:rPr>
-                <w:rFonts w:eastAsia="Times New Roman" w:asciiTheme="majorHAnsi" w:hAnsiTheme="majorHAnsi" w:cstheme="majorHAnsi"/>
+                <w:rFonts w:asciiTheme="majorHAnsi" w:eastAsia="Times New Roman" w:hAnsiTheme="majorHAnsi" w:cstheme="majorHAnsi"/>
                 <w:color w:val="000000"/>
                 <w:kern w:val="0"/>
                 <w:sz w:val="24"/>
@@ -1458,7 +1440,7 @@
             <w:pPr>
               <w:spacing w:after="0" w:line="240" w:lineRule="auto"/>
               <w:rPr>
-                <w:rFonts w:eastAsia="Times New Roman" w:asciiTheme="majorHAnsi" w:hAnsiTheme="majorHAnsi" w:cstheme="majorHAnsi"/>
+                <w:rFonts w:asciiTheme="majorHAnsi" w:eastAsia="Times New Roman" w:hAnsiTheme="majorHAnsi" w:cstheme="majorHAnsi"/>
                 <w:color w:val="000000"/>
                 <w:kern w:val="0"/>
                 <w:sz w:val="24"/>
@@ -1469,7 +1451,7 @@
             <w:proofErr w:type="spellStart"/>
             <w:r>
               <w:rPr>
-                <w:rFonts w:eastAsia="Times New Roman" w:asciiTheme="majorHAnsi" w:hAnsiTheme="majorHAnsi" w:cstheme="majorHAnsi"/>
+                <w:rFonts w:asciiTheme="majorHAnsi" w:eastAsia="Times New Roman" w:hAnsiTheme="majorHAnsi" w:cstheme="majorHAnsi"/>
                 <w:color w:val="000000"/>
                 <w:kern w:val="0"/>
                 <w:sz w:val="24"/>
@@ -1499,7 +1481,7 @@
             <w:pPr>
               <w:spacing w:after="0" w:line="240" w:lineRule="auto"/>
               <w:rPr>
-                <w:rFonts w:eastAsia="Times New Roman" w:asciiTheme="majorHAnsi" w:hAnsiTheme="majorHAnsi" w:cstheme="majorHAnsi"/>
+                <w:rFonts w:asciiTheme="majorHAnsi" w:eastAsia="Times New Roman" w:hAnsiTheme="majorHAnsi" w:cstheme="majorHAnsi"/>
                 <w:color w:val="000000"/>
                 <w:kern w:val="0"/>
                 <w:sz w:val="24"/>
@@ -1509,7 +1491,7 @@
             </w:pPr>
             <w:r>
               <w:rPr>
-                <w:rFonts w:eastAsia="Times New Roman" w:asciiTheme="majorHAnsi" w:hAnsiTheme="majorHAnsi" w:cstheme="majorHAnsi"/>
+                <w:rFonts w:asciiTheme="majorHAnsi" w:eastAsia="Times New Roman" w:hAnsiTheme="majorHAnsi" w:cstheme="majorHAnsi"/>
                 <w:color w:val="000000"/>
                 <w:kern w:val="0"/>
                 <w:sz w:val="24"/>
@@ -1521,7 +1503,7 @@
             <w:proofErr w:type="gramStart"/>
             <w:r>
               <w:rPr>
-                <w:rFonts w:eastAsia="Times New Roman" w:asciiTheme="majorHAnsi" w:hAnsiTheme="majorHAnsi" w:cstheme="majorHAnsi"/>
+                <w:rFonts w:asciiTheme="majorHAnsi" w:eastAsia="Times New Roman" w:hAnsiTheme="majorHAnsi" w:cstheme="majorHAnsi"/>
                 <w:color w:val="000000"/>
                 <w:kern w:val="0"/>
                 <w:sz w:val="24"/>
@@ -1533,7 +1515,7 @@
             <w:proofErr w:type="gramEnd"/>
             <w:r>
               <w:rPr>
-                <w:rFonts w:eastAsia="Times New Roman" w:asciiTheme="majorHAnsi" w:hAnsiTheme="majorHAnsi" w:cstheme="majorHAnsi"/>
+                <w:rFonts w:asciiTheme="majorHAnsi" w:eastAsia="Times New Roman" w:hAnsiTheme="majorHAnsi" w:cstheme="majorHAnsi"/>
                 <w:color w:val="000000"/>
                 <w:kern w:val="0"/>
                 <w:sz w:val="24"/>
@@ -1567,7 +1549,7 @@
             <w:pPr>
               <w:spacing w:after="0" w:line="240" w:lineRule="auto"/>
               <w:rPr>
-                <w:rFonts w:eastAsia="Times New Roman" w:asciiTheme="majorHAnsi" w:hAnsiTheme="majorHAnsi" w:cstheme="majorHAnsi"/>
+                <w:rFonts w:asciiTheme="majorHAnsi" w:eastAsia="Times New Roman" w:hAnsiTheme="majorHAnsi" w:cstheme="majorHAnsi"/>
                 <w:color w:val="000000"/>
                 <w:kern w:val="0"/>
                 <w:sz w:val="24"/>
@@ -1578,7 +1560,7 @@
             <w:proofErr w:type="spellStart"/>
             <w:r>
               <w:rPr>
-                <w:rFonts w:eastAsia="Times New Roman" w:asciiTheme="majorHAnsi" w:hAnsiTheme="majorHAnsi" w:cstheme="majorHAnsi"/>
+                <w:rFonts w:asciiTheme="majorHAnsi" w:eastAsia="Times New Roman" w:hAnsiTheme="majorHAnsi" w:cstheme="majorHAnsi"/>
                 <w:color w:val="000000"/>
                 <w:kern w:val="0"/>
                 <w:sz w:val="24"/>
@@ -1608,7 +1590,7 @@
             <w:pPr>
               <w:spacing w:after="0" w:line="240" w:lineRule="auto"/>
               <w:rPr>
-                <w:rFonts w:eastAsia="Times New Roman" w:asciiTheme="majorHAnsi" w:hAnsiTheme="majorHAnsi" w:cstheme="majorHAnsi"/>
+                <w:rFonts w:asciiTheme="majorHAnsi" w:eastAsia="Times New Roman" w:hAnsiTheme="majorHAnsi" w:cstheme="majorHAnsi"/>
                 <w:color w:val="000000"/>
                 <w:kern w:val="0"/>
                 <w:sz w:val="24"/>
@@ -1618,7 +1600,7 @@
             </w:pPr>
             <w:r>
               <w:rPr>
-                <w:rFonts w:eastAsia="Times New Roman" w:asciiTheme="majorHAnsi" w:hAnsiTheme="majorHAnsi" w:cstheme="majorHAnsi"/>
+                <w:rFonts w:asciiTheme="majorHAnsi" w:eastAsia="Times New Roman" w:hAnsiTheme="majorHAnsi" w:cstheme="majorHAnsi"/>
                 <w:color w:val="000000"/>
                 <w:kern w:val="0"/>
                 <w:sz w:val="24"/>
@@ -1652,7 +1634,7 @@
             <w:pPr>
               <w:spacing w:after="0" w:line="240" w:lineRule="auto"/>
               <w:rPr>
-                <w:rFonts w:eastAsia="Times New Roman" w:asciiTheme="majorHAnsi" w:hAnsiTheme="majorHAnsi" w:cstheme="majorHAnsi"/>
+                <w:rFonts w:asciiTheme="majorHAnsi" w:eastAsia="Times New Roman" w:hAnsiTheme="majorHAnsi" w:cstheme="majorHAnsi"/>
                 <w:color w:val="000000"/>
                 <w:kern w:val="0"/>
                 <w:sz w:val="24"/>
@@ -1663,7 +1645,7 @@
             <w:proofErr w:type="spellStart"/>
             <w:r>
               <w:rPr>
-                <w:rFonts w:eastAsia="Times New Roman" w:asciiTheme="majorHAnsi" w:hAnsiTheme="majorHAnsi" w:cstheme="majorHAnsi"/>
+                <w:rFonts w:asciiTheme="majorHAnsi" w:eastAsia="Times New Roman" w:hAnsiTheme="majorHAnsi" w:cstheme="majorHAnsi"/>
                 <w:color w:val="000000"/>
                 <w:kern w:val="0"/>
                 <w:sz w:val="24"/>
@@ -1693,7 +1675,7 @@
             <w:pPr>
               <w:spacing w:after="0" w:line="240" w:lineRule="auto"/>
               <w:rPr>
-                <w:rFonts w:eastAsia="Times New Roman" w:asciiTheme="majorHAnsi" w:hAnsiTheme="majorHAnsi" w:cstheme="majorHAnsi"/>
+                <w:rFonts w:asciiTheme="majorHAnsi" w:eastAsia="Times New Roman" w:hAnsiTheme="majorHAnsi" w:cstheme="majorHAnsi"/>
                 <w:color w:val="000000"/>
                 <w:kern w:val="0"/>
                 <w:sz w:val="24"/>
@@ -1703,7 +1685,7 @@
             </w:pPr>
             <w:r>
               <w:rPr>
-                <w:rFonts w:eastAsia="Times New Roman" w:asciiTheme="majorHAnsi" w:hAnsiTheme="majorHAnsi" w:cstheme="majorHAnsi"/>
+                <w:rFonts w:asciiTheme="majorHAnsi" w:eastAsia="Times New Roman" w:hAnsiTheme="majorHAnsi" w:cstheme="majorHAnsi"/>
                 <w:color w:val="000000"/>
                 <w:kern w:val="0"/>
                 <w:sz w:val="24"/>
@@ -1737,7 +1719,7 @@
             <w:pPr>
               <w:spacing w:after="0" w:line="240" w:lineRule="auto"/>
               <w:rPr>
-                <w:rFonts w:eastAsia="Times New Roman" w:asciiTheme="majorHAnsi" w:hAnsiTheme="majorHAnsi" w:cstheme="majorHAnsi"/>
+                <w:rFonts w:asciiTheme="majorHAnsi" w:eastAsia="Times New Roman" w:hAnsiTheme="majorHAnsi" w:cstheme="majorHAnsi"/>
                 <w:color w:val="000000"/>
                 <w:kern w:val="0"/>
                 <w:sz w:val="24"/>
@@ -1748,7 +1730,7 @@
             <w:proofErr w:type="spellStart"/>
             <w:r>
               <w:rPr>
-                <w:rFonts w:eastAsia="Times New Roman" w:asciiTheme="majorHAnsi" w:hAnsiTheme="majorHAnsi" w:cstheme="majorHAnsi"/>
+                <w:rFonts w:asciiTheme="majorHAnsi" w:eastAsia="Times New Roman" w:hAnsiTheme="majorHAnsi" w:cstheme="majorHAnsi"/>
                 <w:color w:val="000000"/>
                 <w:kern w:val="0"/>
                 <w:sz w:val="24"/>
@@ -1778,7 +1760,7 @@
             <w:pPr>
               <w:spacing w:after="0" w:line="240" w:lineRule="auto"/>
               <w:rPr>
-                <w:rFonts w:eastAsia="Times New Roman" w:asciiTheme="majorHAnsi" w:hAnsiTheme="majorHAnsi" w:cstheme="majorHAnsi"/>
+                <w:rFonts w:asciiTheme="majorHAnsi" w:eastAsia="Times New Roman" w:hAnsiTheme="majorHAnsi" w:cstheme="majorHAnsi"/>
                 <w:color w:val="000000"/>
                 <w:kern w:val="0"/>
                 <w:sz w:val="24"/>
@@ -1788,7 +1770,7 @@
             </w:pPr>
             <w:r>
               <w:rPr>
-                <w:rFonts w:eastAsia="Times New Roman" w:asciiTheme="majorHAnsi" w:hAnsiTheme="majorHAnsi" w:cstheme="majorHAnsi"/>
+                <w:rFonts w:asciiTheme="majorHAnsi" w:eastAsia="Times New Roman" w:hAnsiTheme="majorHAnsi" w:cstheme="majorHAnsi"/>
                 <w:color w:val="000000"/>
                 <w:kern w:val="0"/>
                 <w:sz w:val="24"/>
@@ -1822,7 +1804,7 @@
             <w:pPr>
               <w:spacing w:after="0" w:line="240" w:lineRule="auto"/>
               <w:rPr>
-                <w:rFonts w:eastAsia="Times New Roman" w:asciiTheme="majorHAnsi" w:hAnsiTheme="majorHAnsi" w:cstheme="majorHAnsi"/>
+                <w:rFonts w:asciiTheme="majorHAnsi" w:eastAsia="Times New Roman" w:hAnsiTheme="majorHAnsi" w:cstheme="majorHAnsi"/>
                 <w:color w:val="000000"/>
                 <w:kern w:val="0"/>
                 <w:sz w:val="24"/>
@@ -1833,7 +1815,7 @@
             <w:proofErr w:type="spellStart"/>
             <w:r>
               <w:rPr>
-                <w:rFonts w:eastAsia="Times New Roman" w:asciiTheme="majorHAnsi" w:hAnsiTheme="majorHAnsi" w:cstheme="majorHAnsi"/>
+                <w:rFonts w:asciiTheme="majorHAnsi" w:eastAsia="Times New Roman" w:hAnsiTheme="majorHAnsi" w:cstheme="majorHAnsi"/>
                 <w:color w:val="000000"/>
                 <w:kern w:val="0"/>
                 <w:sz w:val="24"/>
@@ -1863,7 +1845,7 @@
             <w:pPr>
               <w:spacing w:after="0" w:line="240" w:lineRule="auto"/>
               <w:rPr>
-                <w:rFonts w:eastAsia="Times New Roman" w:asciiTheme="majorHAnsi" w:hAnsiTheme="majorHAnsi" w:cstheme="majorHAnsi"/>
+                <w:rFonts w:asciiTheme="majorHAnsi" w:eastAsia="Times New Roman" w:hAnsiTheme="majorHAnsi" w:cstheme="majorHAnsi"/>
                 <w:color w:val="000000"/>
                 <w:kern w:val="0"/>
                 <w:sz w:val="24"/>
@@ -1873,7 +1855,7 @@
             </w:pPr>
             <w:r>
               <w:rPr>
-                <w:rFonts w:eastAsia="Times New Roman" w:asciiTheme="majorHAnsi" w:hAnsiTheme="majorHAnsi" w:cstheme="majorHAnsi"/>
+                <w:rFonts w:asciiTheme="majorHAnsi" w:eastAsia="Times New Roman" w:hAnsiTheme="majorHAnsi" w:cstheme="majorHAnsi"/>
                 <w:color w:val="000000"/>
                 <w:kern w:val="0"/>
                 <w:sz w:val="24"/>
@@ -1907,7 +1889,7 @@
             <w:pPr>
               <w:spacing w:after="0" w:line="240" w:lineRule="auto"/>
               <w:rPr>
-                <w:rFonts w:eastAsia="Times New Roman" w:asciiTheme="majorHAnsi" w:hAnsiTheme="majorHAnsi" w:cstheme="majorHAnsi"/>
+                <w:rFonts w:asciiTheme="majorHAnsi" w:eastAsia="Times New Roman" w:hAnsiTheme="majorHAnsi" w:cstheme="majorHAnsi"/>
                 <w:color w:val="000000"/>
                 <w:kern w:val="0"/>
                 <w:sz w:val="24"/>
@@ -1918,7 +1900,7 @@
             <w:proofErr w:type="spellStart"/>
             <w:r>
               <w:rPr>
-                <w:rFonts w:eastAsia="Times New Roman" w:asciiTheme="majorHAnsi" w:hAnsiTheme="majorHAnsi" w:cstheme="majorHAnsi"/>
+                <w:rFonts w:asciiTheme="majorHAnsi" w:eastAsia="Times New Roman" w:hAnsiTheme="majorHAnsi" w:cstheme="majorHAnsi"/>
                 <w:color w:val="000000"/>
                 <w:kern w:val="0"/>
                 <w:sz w:val="24"/>
@@ -1948,7 +1930,7 @@
             <w:pPr>
               <w:spacing w:after="0" w:line="240" w:lineRule="auto"/>
               <w:rPr>
-                <w:rFonts w:eastAsia="Times New Roman" w:asciiTheme="majorHAnsi" w:hAnsiTheme="majorHAnsi" w:cstheme="majorHAnsi"/>
+                <w:rFonts w:asciiTheme="majorHAnsi" w:eastAsia="Times New Roman" w:hAnsiTheme="majorHAnsi" w:cstheme="majorHAnsi"/>
                 <w:color w:val="000000"/>
                 <w:kern w:val="0"/>
                 <w:sz w:val="24"/>
@@ -1958,7 +1940,7 @@
             </w:pPr>
             <w:r>
               <w:rPr>
-                <w:rFonts w:eastAsia="Times New Roman" w:asciiTheme="majorHAnsi" w:hAnsiTheme="majorHAnsi" w:cstheme="majorHAnsi"/>
+                <w:rFonts w:asciiTheme="majorHAnsi" w:eastAsia="Times New Roman" w:hAnsiTheme="majorHAnsi" w:cstheme="majorHAnsi"/>
                 <w:color w:val="000000"/>
                 <w:kern w:val="0"/>
                 <w:sz w:val="24"/>
@@ -1992,7 +1974,7 @@
             <w:pPr>
               <w:spacing w:after="0" w:line="240" w:lineRule="auto"/>
               <w:rPr>
-                <w:rFonts w:eastAsia="Times New Roman" w:asciiTheme="majorHAnsi" w:hAnsiTheme="majorHAnsi" w:cstheme="majorHAnsi"/>
+                <w:rFonts w:asciiTheme="majorHAnsi" w:eastAsia="Times New Roman" w:hAnsiTheme="majorHAnsi" w:cstheme="majorHAnsi"/>
                 <w:color w:val="000000"/>
                 <w:kern w:val="0"/>
                 <w:sz w:val="24"/>
@@ -2003,7 +1985,7 @@
             <w:proofErr w:type="spellStart"/>
             <w:r>
               <w:rPr>
-                <w:rFonts w:eastAsia="Times New Roman" w:asciiTheme="majorHAnsi" w:hAnsiTheme="majorHAnsi" w:cstheme="majorHAnsi"/>
+                <w:rFonts w:asciiTheme="majorHAnsi" w:eastAsia="Times New Roman" w:hAnsiTheme="majorHAnsi" w:cstheme="majorHAnsi"/>
                 <w:color w:val="000000"/>
                 <w:kern w:val="0"/>
                 <w:sz w:val="24"/>
@@ -2033,7 +2015,7 @@
             <w:pPr>
               <w:spacing w:after="0" w:line="240" w:lineRule="auto"/>
               <w:rPr>
-                <w:rFonts w:eastAsia="Times New Roman" w:asciiTheme="majorHAnsi" w:hAnsiTheme="majorHAnsi" w:cstheme="majorHAnsi"/>
+                <w:rFonts w:asciiTheme="majorHAnsi" w:eastAsia="Times New Roman" w:hAnsiTheme="majorHAnsi" w:cstheme="majorHAnsi"/>
                 <w:color w:val="000000"/>
                 <w:kern w:val="0"/>
                 <w:sz w:val="24"/>
@@ -2043,7 +2025,7 @@
             </w:pPr>
             <w:r>
               <w:rPr>
-                <w:rFonts w:eastAsia="Times New Roman" w:asciiTheme="majorHAnsi" w:hAnsiTheme="majorHAnsi" w:cstheme="majorHAnsi"/>
+                <w:rFonts w:asciiTheme="majorHAnsi" w:eastAsia="Times New Roman" w:hAnsiTheme="majorHAnsi" w:cstheme="majorHAnsi"/>
                 <w:color w:val="000000"/>
                 <w:kern w:val="0"/>
                 <w:sz w:val="24"/>
@@ -2077,7 +2059,7 @@
             <w:pPr>
               <w:spacing w:after="0" w:line="240" w:lineRule="auto"/>
               <w:rPr>
-                <w:rFonts w:eastAsia="Times New Roman" w:asciiTheme="majorHAnsi" w:hAnsiTheme="majorHAnsi" w:cstheme="majorHAnsi"/>
+                <w:rFonts w:asciiTheme="majorHAnsi" w:eastAsia="Times New Roman" w:hAnsiTheme="majorHAnsi" w:cstheme="majorHAnsi"/>
                 <w:color w:val="000000"/>
                 <w:kern w:val="0"/>
                 <w:sz w:val="24"/>
@@ -2088,7 +2070,7 @@
             <w:proofErr w:type="spellStart"/>
             <w:r>
               <w:rPr>
-                <w:rFonts w:eastAsia="Times New Roman" w:asciiTheme="majorHAnsi" w:hAnsiTheme="majorHAnsi" w:cstheme="majorHAnsi"/>
+                <w:rFonts w:asciiTheme="majorHAnsi" w:eastAsia="Times New Roman" w:hAnsiTheme="majorHAnsi" w:cstheme="majorHAnsi"/>
                 <w:color w:val="000000"/>
                 <w:kern w:val="0"/>
                 <w:sz w:val="24"/>
@@ -2118,7 +2100,7 @@
             <w:pPr>
               <w:spacing w:after="0" w:line="240" w:lineRule="auto"/>
               <w:rPr>
-                <w:rFonts w:eastAsia="Times New Roman" w:asciiTheme="majorHAnsi" w:hAnsiTheme="majorHAnsi" w:cstheme="majorHAnsi"/>
+                <w:rFonts w:asciiTheme="majorHAnsi" w:eastAsia="Times New Roman" w:hAnsiTheme="majorHAnsi" w:cstheme="majorHAnsi"/>
                 <w:color w:val="000000"/>
                 <w:kern w:val="0"/>
                 <w:sz w:val="24"/>
@@ -2129,7 +2111,7 @@
             <w:proofErr w:type="spellStart"/>
             <w:r>
               <w:rPr>
-                <w:rFonts w:eastAsia="Times New Roman" w:asciiTheme="majorHAnsi" w:hAnsiTheme="majorHAnsi" w:cstheme="majorHAnsi"/>
+                <w:rFonts w:asciiTheme="majorHAnsi" w:eastAsia="Times New Roman" w:hAnsiTheme="majorHAnsi" w:cstheme="majorHAnsi"/>
                 <w:color w:val="000000"/>
                 <w:kern w:val="0"/>
                 <w:sz w:val="24"/>
@@ -2141,7 +2123,7 @@
             <w:proofErr w:type="spellEnd"/>
             <w:r>
               <w:rPr>
-                <w:rFonts w:eastAsia="Times New Roman" w:asciiTheme="majorHAnsi" w:hAnsiTheme="majorHAnsi" w:cstheme="majorHAnsi"/>
+                <w:rFonts w:asciiTheme="majorHAnsi" w:eastAsia="Times New Roman" w:hAnsiTheme="majorHAnsi" w:cstheme="majorHAnsi"/>
                 <w:color w:val="000000"/>
                 <w:kern w:val="0"/>
                 <w:sz w:val="24"/>
@@ -2175,7 +2157,7 @@
             <w:pPr>
               <w:spacing w:after="0" w:line="240" w:lineRule="auto"/>
               <w:rPr>
-                <w:rFonts w:eastAsia="Times New Roman" w:asciiTheme="majorHAnsi" w:hAnsiTheme="majorHAnsi" w:cstheme="majorHAnsi"/>
+                <w:rFonts w:asciiTheme="majorHAnsi" w:eastAsia="Times New Roman" w:hAnsiTheme="majorHAnsi" w:cstheme="majorHAnsi"/>
                 <w:color w:val="000000"/>
                 <w:kern w:val="0"/>
                 <w:sz w:val="24"/>
@@ -2186,7 +2168,7 @@
             <w:proofErr w:type="spellStart"/>
             <w:r>
               <w:rPr>
-                <w:rFonts w:eastAsia="Times New Roman" w:asciiTheme="majorHAnsi" w:hAnsiTheme="majorHAnsi" w:cstheme="majorHAnsi"/>
+                <w:rFonts w:asciiTheme="majorHAnsi" w:eastAsia="Times New Roman" w:hAnsiTheme="majorHAnsi" w:cstheme="majorHAnsi"/>
                 <w:color w:val="000000"/>
                 <w:kern w:val="0"/>
                 <w:sz w:val="24"/>
@@ -2216,7 +2198,7 @@
             <w:pPr>
               <w:spacing w:after="0" w:line="240" w:lineRule="auto"/>
               <w:rPr>
-                <w:rFonts w:eastAsia="Times New Roman" w:asciiTheme="majorHAnsi" w:hAnsiTheme="majorHAnsi" w:cstheme="majorHAnsi"/>
+                <w:rFonts w:asciiTheme="majorHAnsi" w:eastAsia="Times New Roman" w:hAnsiTheme="majorHAnsi" w:cstheme="majorHAnsi"/>
                 <w:color w:val="000000"/>
                 <w:kern w:val="0"/>
                 <w:sz w:val="24"/>
@@ -2226,7 +2208,7 @@
             </w:pPr>
             <w:r>
               <w:rPr>
-                <w:rFonts w:eastAsia="Times New Roman" w:asciiTheme="majorHAnsi" w:hAnsiTheme="majorHAnsi" w:cstheme="majorHAnsi"/>
+                <w:rFonts w:asciiTheme="majorHAnsi" w:eastAsia="Times New Roman" w:hAnsiTheme="majorHAnsi" w:cstheme="majorHAnsi"/>
                 <w:color w:val="000000"/>
                 <w:kern w:val="0"/>
                 <w:sz w:val="24"/>
@@ -2260,7 +2242,7 @@
             <w:pPr>
               <w:spacing w:after="0" w:line="240" w:lineRule="auto"/>
               <w:rPr>
-                <w:rFonts w:eastAsia="Times New Roman" w:asciiTheme="majorHAnsi" w:hAnsiTheme="majorHAnsi" w:cstheme="majorHAnsi"/>
+                <w:rFonts w:asciiTheme="majorHAnsi" w:eastAsia="Times New Roman" w:hAnsiTheme="majorHAnsi" w:cstheme="majorHAnsi"/>
                 <w:color w:val="000000"/>
                 <w:kern w:val="0"/>
                 <w:sz w:val="24"/>
@@ -2271,7 +2253,7 @@
             <w:proofErr w:type="spellStart"/>
             <w:r>
               <w:rPr>
-                <w:rFonts w:eastAsia="Times New Roman" w:asciiTheme="majorHAnsi" w:hAnsiTheme="majorHAnsi" w:cstheme="majorHAnsi"/>
+                <w:rFonts w:asciiTheme="majorHAnsi" w:eastAsia="Times New Roman" w:hAnsiTheme="majorHAnsi" w:cstheme="majorHAnsi"/>
                 <w:color w:val="000000"/>
                 <w:kern w:val="0"/>
                 <w:sz w:val="24"/>
@@ -2301,7 +2283,7 @@
             <w:pPr>
               <w:spacing w:after="0" w:line="240" w:lineRule="auto"/>
               <w:rPr>
-                <w:rFonts w:eastAsia="Times New Roman" w:asciiTheme="majorHAnsi" w:hAnsiTheme="majorHAnsi" w:cstheme="majorHAnsi"/>
+                <w:rFonts w:asciiTheme="majorHAnsi" w:eastAsia="Times New Roman" w:hAnsiTheme="majorHAnsi" w:cstheme="majorHAnsi"/>
                 <w:color w:val="000000"/>
                 <w:kern w:val="0"/>
                 <w:sz w:val="24"/>
@@ -2311,7 +2293,7 @@
             </w:pPr>
             <w:r>
               <w:rPr>
-                <w:rFonts w:eastAsia="Times New Roman" w:asciiTheme="majorHAnsi" w:hAnsiTheme="majorHAnsi" w:cstheme="majorHAnsi"/>
+                <w:rFonts w:asciiTheme="majorHAnsi" w:eastAsia="Times New Roman" w:hAnsiTheme="majorHAnsi" w:cstheme="majorHAnsi"/>
                 <w:color w:val="000000"/>
                 <w:kern w:val="0"/>
                 <w:sz w:val="24"/>
@@ -2323,7 +2305,7 @@
             <w:proofErr w:type="spellStart"/>
             <w:r>
               <w:rPr>
-                <w:rFonts w:eastAsia="Times New Roman" w:asciiTheme="majorHAnsi" w:hAnsiTheme="majorHAnsi" w:cstheme="majorHAnsi"/>
+                <w:rFonts w:asciiTheme="majorHAnsi" w:eastAsia="Times New Roman" w:hAnsiTheme="majorHAnsi" w:cstheme="majorHAnsi"/>
                 <w:color w:val="000000"/>
                 <w:kern w:val="0"/>
                 <w:sz w:val="24"/>
@@ -2335,7 +2317,7 @@
             <w:proofErr w:type="spellEnd"/>
             <w:r>
               <w:rPr>
-                <w:rFonts w:eastAsia="Times New Roman" w:asciiTheme="majorHAnsi" w:hAnsiTheme="majorHAnsi" w:cstheme="majorHAnsi"/>
+                <w:rFonts w:asciiTheme="majorHAnsi" w:eastAsia="Times New Roman" w:hAnsiTheme="majorHAnsi" w:cstheme="majorHAnsi"/>
                 <w:color w:val="000000"/>
                 <w:kern w:val="0"/>
                 <w:sz w:val="24"/>
@@ -2368,7 +2350,7 @@
             <w:pPr>
               <w:spacing w:after="0" w:line="240" w:lineRule="auto"/>
               <w:rPr>
-                <w:rFonts w:eastAsia="Times New Roman" w:asciiTheme="majorHAnsi" w:hAnsiTheme="majorHAnsi" w:cstheme="majorHAnsi"/>
+                <w:rFonts w:asciiTheme="majorHAnsi" w:eastAsia="Times New Roman" w:hAnsiTheme="majorHAnsi" w:cstheme="majorHAnsi"/>
                 <w:color w:val="000000"/>
                 <w:kern w:val="0"/>
                 <w:sz w:val="24"/>
@@ -2379,13 +2361,14 @@
             <w:proofErr w:type="spellStart"/>
             <w:r>
               <w:rPr>
-                <w:rFonts w:eastAsia="Times New Roman" w:asciiTheme="majorHAnsi" w:hAnsiTheme="majorHAnsi" w:cstheme="majorHAnsi"/>
-                <w:color w:val="000000"/>
-                <w:kern w:val="0"/>
-                <w:sz w:val="24"/>
-                <w:szCs w:val="24"/>
-                <w14:ligatures w14:val="none"/>
-              </w:rPr>
+                <w:rFonts w:asciiTheme="majorHAnsi" w:eastAsia="Times New Roman" w:hAnsiTheme="majorHAnsi" w:cstheme="majorHAnsi"/>
+                <w:color w:val="000000"/>
+                <w:kern w:val="0"/>
+                <w:sz w:val="24"/>
+                <w:szCs w:val="24"/>
+                <w14:ligatures w14:val="none"/>
+              </w:rPr>
+              <w:lastRenderedPageBreak/>
               <w:t>highed</w:t>
             </w:r>
             <w:proofErr w:type="spellEnd"/>
@@ -2408,7 +2391,7 @@
             <w:pPr>
               <w:spacing w:after="0" w:line="240" w:lineRule="auto"/>
               <w:rPr>
-                <w:rFonts w:eastAsia="Times New Roman" w:asciiTheme="majorHAnsi" w:hAnsiTheme="majorHAnsi" w:cstheme="majorHAnsi"/>
+                <w:rFonts w:asciiTheme="majorHAnsi" w:eastAsia="Times New Roman" w:hAnsiTheme="majorHAnsi" w:cstheme="majorHAnsi"/>
                 <w:color w:val="000000"/>
                 <w:kern w:val="0"/>
                 <w:sz w:val="24"/>
@@ -2418,7 +2401,7 @@
             </w:pPr>
             <w:r>
               <w:rPr>
-                <w:rFonts w:eastAsia="Times New Roman" w:asciiTheme="majorHAnsi" w:hAnsiTheme="majorHAnsi" w:cstheme="majorHAnsi"/>
+                <w:rFonts w:asciiTheme="majorHAnsi" w:eastAsia="Times New Roman" w:hAnsiTheme="majorHAnsi" w:cstheme="majorHAnsi"/>
                 <w:color w:val="000000"/>
                 <w:kern w:val="0"/>
                 <w:sz w:val="24"/>
@@ -2451,7 +2434,7 @@
             <w:pPr>
               <w:spacing w:after="0" w:line="240" w:lineRule="auto"/>
               <w:rPr>
-                <w:rFonts w:eastAsia="Times New Roman" w:asciiTheme="majorHAnsi" w:hAnsiTheme="majorHAnsi" w:cstheme="majorHAnsi"/>
+                <w:rFonts w:asciiTheme="majorHAnsi" w:eastAsia="Times New Roman" w:hAnsiTheme="majorHAnsi" w:cstheme="majorHAnsi"/>
                 <w:color w:val="000000"/>
                 <w:kern w:val="0"/>
                 <w:sz w:val="24"/>
@@ -2462,7 +2445,7 @@
             <w:proofErr w:type="spellStart"/>
             <w:r>
               <w:rPr>
-                <w:rFonts w:eastAsia="Times New Roman" w:asciiTheme="majorHAnsi" w:hAnsiTheme="majorHAnsi" w:cstheme="majorHAnsi"/>
+                <w:rFonts w:asciiTheme="majorHAnsi" w:eastAsia="Times New Roman" w:hAnsiTheme="majorHAnsi" w:cstheme="majorHAnsi"/>
                 <w:color w:val="000000"/>
                 <w:kern w:val="0"/>
                 <w:sz w:val="24"/>
@@ -2491,7 +2474,7 @@
             <w:pPr>
               <w:spacing w:after="0" w:line="240" w:lineRule="auto"/>
               <w:rPr>
-                <w:rFonts w:eastAsia="Times New Roman" w:asciiTheme="majorHAnsi" w:hAnsiTheme="majorHAnsi" w:cstheme="majorHAnsi"/>
+                <w:rFonts w:asciiTheme="majorHAnsi" w:eastAsia="Times New Roman" w:hAnsiTheme="majorHAnsi" w:cstheme="majorHAnsi"/>
                 <w:color w:val="000000"/>
                 <w:kern w:val="0"/>
                 <w:sz w:val="24"/>
@@ -2501,7 +2484,7 @@
             </w:pPr>
             <w:r>
               <w:rPr>
-                <w:rFonts w:eastAsia="Times New Roman" w:asciiTheme="majorHAnsi" w:hAnsiTheme="majorHAnsi" w:cstheme="majorHAnsi"/>
+                <w:rFonts w:asciiTheme="majorHAnsi" w:eastAsia="Times New Roman" w:hAnsiTheme="majorHAnsi" w:cstheme="majorHAnsi"/>
                 <w:color w:val="000000"/>
                 <w:kern w:val="0"/>
                 <w:sz w:val="24"/>
@@ -2534,7 +2517,7 @@
             <w:pPr>
               <w:spacing w:after="0" w:line="240" w:lineRule="auto"/>
               <w:rPr>
-                <w:rFonts w:eastAsia="Times New Roman" w:asciiTheme="majorHAnsi" w:hAnsiTheme="majorHAnsi" w:cstheme="majorHAnsi"/>
+                <w:rFonts w:asciiTheme="majorHAnsi" w:eastAsia="Times New Roman" w:hAnsiTheme="majorHAnsi" w:cstheme="majorHAnsi"/>
                 <w:color w:val="000000"/>
                 <w:kern w:val="0"/>
                 <w:sz w:val="24"/>
@@ -2545,7 +2528,7 @@
             <w:proofErr w:type="spellStart"/>
             <w:r>
               <w:rPr>
-                <w:rFonts w:eastAsia="Times New Roman" w:asciiTheme="majorHAnsi" w:hAnsiTheme="majorHAnsi" w:cstheme="majorHAnsi"/>
+                <w:rFonts w:asciiTheme="majorHAnsi" w:eastAsia="Times New Roman" w:hAnsiTheme="majorHAnsi" w:cstheme="majorHAnsi"/>
                 <w:color w:val="000000"/>
                 <w:kern w:val="0"/>
                 <w:sz w:val="24"/>
@@ -2574,7 +2557,7 @@
             <w:pPr>
               <w:spacing w:after="0" w:line="240" w:lineRule="auto"/>
               <w:rPr>
-                <w:rFonts w:eastAsia="Times New Roman" w:asciiTheme="majorHAnsi" w:hAnsiTheme="majorHAnsi" w:cstheme="majorHAnsi"/>
+                <w:rFonts w:asciiTheme="majorHAnsi" w:eastAsia="Times New Roman" w:hAnsiTheme="majorHAnsi" w:cstheme="majorHAnsi"/>
                 <w:color w:val="000000"/>
                 <w:kern w:val="0"/>
                 <w:sz w:val="24"/>
@@ -2584,7 +2567,7 @@
             </w:pPr>
             <w:r>
               <w:rPr>
-                <w:rFonts w:eastAsia="Times New Roman" w:asciiTheme="majorHAnsi" w:hAnsiTheme="majorHAnsi" w:cstheme="majorHAnsi"/>
+                <w:rFonts w:asciiTheme="majorHAnsi" w:eastAsia="Times New Roman" w:hAnsiTheme="majorHAnsi" w:cstheme="majorHAnsi"/>
                 <w:color w:val="000000"/>
                 <w:kern w:val="0"/>
                 <w:sz w:val="24"/>
@@ -2596,7 +2579,7 @@
             <w:proofErr w:type="gramStart"/>
             <w:r>
               <w:rPr>
-                <w:rFonts w:eastAsia="Times New Roman" w:asciiTheme="majorHAnsi" w:hAnsiTheme="majorHAnsi" w:cstheme="majorHAnsi"/>
+                <w:rFonts w:asciiTheme="majorHAnsi" w:eastAsia="Times New Roman" w:hAnsiTheme="majorHAnsi" w:cstheme="majorHAnsi"/>
                 <w:color w:val="000000"/>
                 <w:kern w:val="0"/>
                 <w:sz w:val="24"/>
@@ -2608,7 +2591,7 @@
             <w:proofErr w:type="gramEnd"/>
             <w:r>
               <w:rPr>
-                <w:rFonts w:eastAsia="Times New Roman" w:asciiTheme="majorHAnsi" w:hAnsiTheme="majorHAnsi" w:cstheme="majorHAnsi"/>
+                <w:rFonts w:asciiTheme="majorHAnsi" w:eastAsia="Times New Roman" w:hAnsiTheme="majorHAnsi" w:cstheme="majorHAnsi"/>
                 <w:color w:val="000000"/>
                 <w:kern w:val="0"/>
                 <w:sz w:val="24"/>
@@ -2641,7 +2624,7 @@
             <w:pPr>
               <w:spacing w:after="0" w:line="240" w:lineRule="auto"/>
               <w:rPr>
-                <w:rFonts w:eastAsia="Times New Roman" w:asciiTheme="majorHAnsi" w:hAnsiTheme="majorHAnsi" w:cstheme="majorHAnsi"/>
+                <w:rFonts w:asciiTheme="majorHAnsi" w:eastAsia="Times New Roman" w:hAnsiTheme="majorHAnsi" w:cstheme="majorHAnsi"/>
                 <w:color w:val="000000"/>
                 <w:kern w:val="0"/>
                 <w:sz w:val="24"/>
@@ -2652,7 +2635,7 @@
             <w:proofErr w:type="spellStart"/>
             <w:r>
               <w:rPr>
-                <w:rFonts w:eastAsia="Times New Roman" w:asciiTheme="majorHAnsi" w:hAnsiTheme="majorHAnsi" w:cstheme="majorHAnsi"/>
+                <w:rFonts w:asciiTheme="majorHAnsi" w:eastAsia="Times New Roman" w:hAnsiTheme="majorHAnsi" w:cstheme="majorHAnsi"/>
                 <w:color w:val="000000"/>
                 <w:kern w:val="0"/>
                 <w:sz w:val="24"/>
@@ -2681,7 +2664,7 @@
             <w:pPr>
               <w:spacing w:after="0" w:line="240" w:lineRule="auto"/>
               <w:rPr>
-                <w:rFonts w:eastAsia="Times New Roman" w:asciiTheme="majorHAnsi" w:hAnsiTheme="majorHAnsi" w:cstheme="majorHAnsi"/>
+                <w:rFonts w:asciiTheme="majorHAnsi" w:eastAsia="Times New Roman" w:hAnsiTheme="majorHAnsi" w:cstheme="majorHAnsi"/>
                 <w:color w:val="000000"/>
                 <w:kern w:val="0"/>
                 <w:sz w:val="24"/>
@@ -2691,7 +2674,7 @@
             </w:pPr>
             <w:r>
               <w:rPr>
-                <w:rFonts w:eastAsia="Times New Roman" w:asciiTheme="majorHAnsi" w:hAnsiTheme="majorHAnsi" w:cstheme="majorHAnsi"/>
+                <w:rFonts w:asciiTheme="majorHAnsi" w:eastAsia="Times New Roman" w:hAnsiTheme="majorHAnsi" w:cstheme="majorHAnsi"/>
                 <w:color w:val="000000"/>
                 <w:kern w:val="0"/>
                 <w:sz w:val="24"/>
@@ -2724,7 +2707,7 @@
             <w:pPr>
               <w:spacing w:after="0" w:line="240" w:lineRule="auto"/>
               <w:rPr>
-                <w:rFonts w:eastAsia="Times New Roman" w:asciiTheme="majorHAnsi" w:hAnsiTheme="majorHAnsi" w:cstheme="majorHAnsi"/>
+                <w:rFonts w:asciiTheme="majorHAnsi" w:eastAsia="Times New Roman" w:hAnsiTheme="majorHAnsi" w:cstheme="majorHAnsi"/>
                 <w:color w:val="000000"/>
                 <w:kern w:val="0"/>
                 <w:sz w:val="24"/>
@@ -2735,7 +2718,7 @@
             <w:proofErr w:type="spellStart"/>
             <w:r>
               <w:rPr>
-                <w:rFonts w:eastAsia="Times New Roman" w:asciiTheme="majorHAnsi" w:hAnsiTheme="majorHAnsi" w:cstheme="majorHAnsi"/>
+                <w:rFonts w:asciiTheme="majorHAnsi" w:eastAsia="Times New Roman" w:hAnsiTheme="majorHAnsi" w:cstheme="majorHAnsi"/>
                 <w:color w:val="000000"/>
                 <w:kern w:val="0"/>
                 <w:sz w:val="24"/>
@@ -2764,7 +2747,7 @@
             <w:pPr>
               <w:spacing w:after="0" w:line="240" w:lineRule="auto"/>
               <w:rPr>
-                <w:rFonts w:eastAsia="Times New Roman" w:asciiTheme="majorHAnsi" w:hAnsiTheme="majorHAnsi" w:cstheme="majorHAnsi"/>
+                <w:rFonts w:asciiTheme="majorHAnsi" w:eastAsia="Times New Roman" w:hAnsiTheme="majorHAnsi" w:cstheme="majorHAnsi"/>
                 <w:color w:val="000000"/>
                 <w:kern w:val="0"/>
                 <w:sz w:val="24"/>
@@ -2774,7 +2757,7 @@
             </w:pPr>
             <w:r>
               <w:rPr>
-                <w:rFonts w:eastAsia="Times New Roman" w:asciiTheme="majorHAnsi" w:hAnsiTheme="majorHAnsi" w:cstheme="majorHAnsi"/>
+                <w:rFonts w:asciiTheme="majorHAnsi" w:eastAsia="Times New Roman" w:hAnsiTheme="majorHAnsi" w:cstheme="majorHAnsi"/>
                 <w:color w:val="000000"/>
                 <w:kern w:val="0"/>
                 <w:sz w:val="24"/>
@@ -2789,24 +2772,33 @@
     </w:tbl>
     <w:p>
       <w:pPr>
-        <w:ind w:firstLine="0"/>
-        <w:rPr>
-          <w:rFonts w:ascii="Calibri Light" w:hAnsi="Calibri Light" w:cs="Calibri Light" w:asciiTheme="majorAscii" w:hAnsiTheme="majorAscii" w:cstheme="majorAscii"/>
-          <w:sz w:val="24"/>
-          <w:szCs w:val="24"/>
-        </w:rPr>
-      </w:pPr>
-      <w:r>
-        <w:rPr>
-          <w:rFonts w:ascii="Calibri Light" w:hAnsi="Calibri Light" w:cs="Calibri Light" w:asciiTheme="majorAscii" w:hAnsiTheme="majorAscii" w:cstheme="majorAscii"/>
-          <w:sz w:val="24"/>
-          <w:szCs w:val="24"/>
-        </w:rPr>
-        <w:t xml:space="preserve">net_mig            </w:t>
-      </w:r>
-      <w:r>
-        <w:rPr>
-          <w:rFonts w:ascii="Calibri Light" w:hAnsi="Calibri Light" w:cs="Calibri Light" w:asciiTheme="majorAscii" w:hAnsiTheme="majorAscii" w:cstheme="majorAscii"/>
+        <w:rPr>
+          <w:rFonts w:asciiTheme="majorHAnsi" w:hAnsiTheme="majorHAnsi" w:cstheme="majorBidi"/>
+          <w:sz w:val="24"/>
+          <w:szCs w:val="24"/>
+        </w:rPr>
+      </w:pPr>
+      <w:proofErr w:type="spellStart"/>
+      <w:r>
+        <w:rPr>
+          <w:rFonts w:asciiTheme="majorHAnsi" w:hAnsiTheme="majorHAnsi" w:cstheme="majorBidi"/>
+          <w:sz w:val="24"/>
+          <w:szCs w:val="24"/>
+        </w:rPr>
+        <w:t>net_mig</w:t>
+      </w:r>
+      <w:proofErr w:type="spellEnd"/>
+      <w:r>
+        <w:rPr>
+          <w:rFonts w:asciiTheme="majorHAnsi" w:hAnsiTheme="majorHAnsi" w:cstheme="majorBidi"/>
+          <w:sz w:val="24"/>
+          <w:szCs w:val="24"/>
+        </w:rPr>
+        <w:t xml:space="preserve">            </w:t>
+      </w:r>
+      <w:r>
+        <w:rPr>
+          <w:rFonts w:asciiTheme="majorHAnsi" w:hAnsiTheme="majorHAnsi" w:cstheme="majorBidi"/>
           <w:sz w:val="24"/>
           <w:szCs w:val="24"/>
         </w:rPr>
@@ -2865,19 +2857,8 @@
           <w:sz w:val="24"/>
           <w:szCs w:val="24"/>
         </w:rPr>
-        <w:t xml:space="preserve"> Higher education employment </w:t>
-      </w:r>
-      <w:proofErr w:type="spellStart"/>
-      <w:r>
-        <w:rPr>
-          <w:rFonts w:asciiTheme="majorHAnsi" w:hAnsiTheme="majorHAnsi" w:cstheme="majorHAnsi"/>
-          <w:kern w:val="0"/>
-          <w:sz w:val="24"/>
-          <w:szCs w:val="24"/>
-        </w:rPr>
-        <w:t>QCEW</w:t>
-      </w:r>
-      <w:proofErr w:type="spellEnd"/>
+        <w:t xml:space="preserve"> Higher education employment QCEW</w:t>
+      </w:r>
     </w:p>
     <w:p>
       <w:pPr>
@@ -2910,8 +2891,18 @@
           <w:sz w:val="24"/>
           <w:szCs w:val="24"/>
         </w:rPr>
-        <w:t xml:space="preserve"> Higher Education income </w:t>
-      </w:r>
+        <w:t xml:space="preserve"> Higher Education income QCEW</w:t>
+      </w:r>
+    </w:p>
+    <w:p>
+      <w:pPr>
+        <w:rPr>
+          <w:rFonts w:asciiTheme="majorHAnsi" w:hAnsiTheme="majorHAnsi" w:cstheme="majorHAnsi"/>
+          <w:kern w:val="0"/>
+          <w:sz w:val="24"/>
+          <w:szCs w:val="24"/>
+        </w:rPr>
+      </w:pPr>
       <w:proofErr w:type="spellStart"/>
       <w:r>
         <w:rPr>
@@ -2920,50 +2911,18 @@
           <w:sz w:val="24"/>
           <w:szCs w:val="24"/>
         </w:rPr>
-        <w:t>QCEW</w:t>
+        <w:t>highered_estab_qcew</w:t>
       </w:r>
       <w:proofErr w:type="spellEnd"/>
-    </w:p>
-    <w:p>
-      <w:pPr>
-        <w:rPr>
-          <w:rFonts w:asciiTheme="majorHAnsi" w:hAnsiTheme="majorHAnsi" w:cstheme="majorHAnsi"/>
-          <w:kern w:val="0"/>
-          <w:sz w:val="24"/>
-          <w:szCs w:val="24"/>
-        </w:rPr>
-      </w:pPr>
-      <w:proofErr w:type="spellStart"/>
-      <w:r>
-        <w:rPr>
-          <w:rFonts w:asciiTheme="majorHAnsi" w:hAnsiTheme="majorHAnsi" w:cstheme="majorHAnsi"/>
-          <w:kern w:val="0"/>
-          <w:sz w:val="24"/>
-          <w:szCs w:val="24"/>
-        </w:rPr>
-        <w:t>highered_estab_qcew</w:t>
-      </w:r>
-      <w:proofErr w:type="spellEnd"/>
-      <w:r>
-        <w:rPr>
-          <w:rFonts w:asciiTheme="majorHAnsi" w:hAnsiTheme="majorHAnsi" w:cstheme="majorHAnsi"/>
-          <w:kern w:val="0"/>
-          <w:sz w:val="24"/>
-          <w:szCs w:val="24"/>
-        </w:rPr>
-        <w:t xml:space="preserve"> Higher Education establishments </w:t>
-      </w:r>
-      <w:proofErr w:type="spellStart"/>
-      <w:r>
-        <w:rPr>
-          <w:rFonts w:asciiTheme="majorHAnsi" w:hAnsiTheme="majorHAnsi" w:cstheme="majorHAnsi"/>
-          <w:kern w:val="0"/>
-          <w:sz w:val="24"/>
-          <w:szCs w:val="24"/>
-        </w:rPr>
-        <w:t>QCEW</w:t>
-      </w:r>
-      <w:proofErr w:type="spellEnd"/>
+      <w:r>
+        <w:rPr>
+          <w:rFonts w:asciiTheme="majorHAnsi" w:hAnsiTheme="majorHAnsi" w:cstheme="majorHAnsi"/>
+          <w:kern w:val="0"/>
+          <w:sz w:val="24"/>
+          <w:szCs w:val="24"/>
+        </w:rPr>
+        <w:t xml:space="preserve"> Higher Education establishments QCEW</w:t>
+      </w:r>
     </w:p>
     <w:p>
       <w:pPr>
@@ -2996,19 +2955,8 @@
           <w:sz w:val="24"/>
           <w:szCs w:val="24"/>
         </w:rPr>
-        <w:t xml:space="preserve"> Hospital employment </w:t>
-      </w:r>
-      <w:proofErr w:type="spellStart"/>
-      <w:r>
-        <w:rPr>
-          <w:rFonts w:asciiTheme="majorHAnsi" w:hAnsiTheme="majorHAnsi" w:cstheme="majorHAnsi"/>
-          <w:kern w:val="0"/>
-          <w:sz w:val="24"/>
-          <w:szCs w:val="24"/>
-        </w:rPr>
-        <w:t>QCEW</w:t>
-      </w:r>
-      <w:proofErr w:type="spellEnd"/>
+        <w:t xml:space="preserve"> Hospital employment QCEW</w:t>
+      </w:r>
     </w:p>
     <w:p>
       <w:pPr>
@@ -3041,8 +2989,18 @@
           <w:sz w:val="24"/>
           <w:szCs w:val="24"/>
         </w:rPr>
-        <w:t xml:space="preserve"> Hospital income </w:t>
-      </w:r>
+        <w:t xml:space="preserve"> Hospital income QCEW</w:t>
+      </w:r>
+    </w:p>
+    <w:p>
+      <w:pPr>
+        <w:rPr>
+          <w:rFonts w:asciiTheme="majorHAnsi" w:hAnsiTheme="majorHAnsi" w:cstheme="majorHAnsi"/>
+          <w:kern w:val="0"/>
+          <w:sz w:val="24"/>
+          <w:szCs w:val="24"/>
+        </w:rPr>
+      </w:pPr>
       <w:proofErr w:type="spellStart"/>
       <w:r>
         <w:rPr>
@@ -3051,50 +3009,18 @@
           <w:sz w:val="24"/>
           <w:szCs w:val="24"/>
         </w:rPr>
-        <w:t>QCEW</w:t>
+        <w:t>hospital_estab_qcew</w:t>
       </w:r>
       <w:proofErr w:type="spellEnd"/>
-    </w:p>
-    <w:p>
-      <w:pPr>
-        <w:rPr>
-          <w:rFonts w:asciiTheme="majorHAnsi" w:hAnsiTheme="majorHAnsi" w:cstheme="majorHAnsi"/>
-          <w:kern w:val="0"/>
-          <w:sz w:val="24"/>
-          <w:szCs w:val="24"/>
-        </w:rPr>
-      </w:pPr>
-      <w:proofErr w:type="spellStart"/>
-      <w:r>
-        <w:rPr>
-          <w:rFonts w:asciiTheme="majorHAnsi" w:hAnsiTheme="majorHAnsi" w:cstheme="majorHAnsi"/>
-          <w:kern w:val="0"/>
-          <w:sz w:val="24"/>
-          <w:szCs w:val="24"/>
-        </w:rPr>
-        <w:t>hospital_estab_qcew</w:t>
-      </w:r>
-      <w:proofErr w:type="spellEnd"/>
-      <w:r>
-        <w:rPr>
-          <w:rFonts w:asciiTheme="majorHAnsi" w:hAnsiTheme="majorHAnsi" w:cstheme="majorHAnsi"/>
-          <w:kern w:val="0"/>
-          <w:sz w:val="24"/>
-          <w:szCs w:val="24"/>
-        </w:rPr>
-        <w:t xml:space="preserve"> Hospital establishments </w:t>
-      </w:r>
-      <w:proofErr w:type="spellStart"/>
-      <w:r>
-        <w:rPr>
-          <w:rFonts w:asciiTheme="majorHAnsi" w:hAnsiTheme="majorHAnsi" w:cstheme="majorHAnsi"/>
-          <w:kern w:val="0"/>
-          <w:sz w:val="24"/>
-          <w:szCs w:val="24"/>
-        </w:rPr>
-        <w:t>QCEW</w:t>
-      </w:r>
-      <w:proofErr w:type="spellEnd"/>
+      <w:r>
+        <w:rPr>
+          <w:rFonts w:asciiTheme="majorHAnsi" w:hAnsiTheme="majorHAnsi" w:cstheme="majorHAnsi"/>
+          <w:kern w:val="0"/>
+          <w:sz w:val="24"/>
+          <w:szCs w:val="24"/>
+        </w:rPr>
+        <w:t xml:space="preserve"> Hospital establishments QCEW</w:t>
+      </w:r>
     </w:p>
     <w:p>
       <w:pPr>
@@ -3225,19 +3151,8 @@
           <w:sz w:val="24"/>
           <w:szCs w:val="24"/>
         </w:rPr>
-        <w:t xml:space="preserve"> Higher education enrollment for the region </w:t>
-      </w:r>
-      <w:proofErr w:type="spellStart"/>
-      <w:r>
-        <w:rPr>
-          <w:rFonts w:asciiTheme="majorHAnsi" w:hAnsiTheme="majorHAnsi" w:cstheme="majorHAnsi"/>
-          <w:kern w:val="0"/>
-          <w:sz w:val="24"/>
-          <w:szCs w:val="24"/>
-        </w:rPr>
-        <w:t>IPEDS</w:t>
-      </w:r>
-      <w:proofErr w:type="spellEnd"/>
+        <w:t xml:space="preserve"> Higher education enrollment for the region IPEDS</w:t>
+      </w:r>
     </w:p>
     <w:p>
       <w:pPr>
@@ -3270,19 +3185,8 @@
           <w:sz w:val="24"/>
           <w:szCs w:val="24"/>
         </w:rPr>
-        <w:t xml:space="preserve"> Higher education institutions without Carnegie Classification </w:t>
-      </w:r>
-      <w:proofErr w:type="spellStart"/>
-      <w:r>
-        <w:rPr>
-          <w:rFonts w:asciiTheme="majorHAnsi" w:hAnsiTheme="majorHAnsi" w:cstheme="majorHAnsi"/>
-          <w:kern w:val="0"/>
-          <w:sz w:val="24"/>
-          <w:szCs w:val="24"/>
-        </w:rPr>
-        <w:t>IPEDS</w:t>
-      </w:r>
-      <w:proofErr w:type="spellEnd"/>
+        <w:t xml:space="preserve"> Higher education institutions without Carnegie Classification IPEDS</w:t>
+      </w:r>
     </w:p>
     <w:p>
       <w:pPr>
@@ -3335,19 +3239,8 @@
           <w:sz w:val="24"/>
           <w:szCs w:val="24"/>
         </w:rPr>
-        <w:t xml:space="preserve"> degree granting </w:t>
-      </w:r>
-      <w:proofErr w:type="spellStart"/>
-      <w:r>
-        <w:rPr>
-          <w:rFonts w:asciiTheme="majorHAnsi" w:hAnsiTheme="majorHAnsi" w:cstheme="majorHAnsi"/>
-          <w:kern w:val="0"/>
-          <w:sz w:val="24"/>
-          <w:szCs w:val="24"/>
-        </w:rPr>
-        <w:t>IPEDS</w:t>
-      </w:r>
-      <w:proofErr w:type="spellEnd"/>
+        <w:t xml:space="preserve"> degree granting IPEDS</w:t>
+      </w:r>
     </w:p>
     <w:p>
       <w:pPr>
@@ -3402,19 +3295,8 @@
           <w:sz w:val="24"/>
           <w:szCs w:val="24"/>
         </w:rPr>
-        <w:t xml:space="preserve"> degree granting </w:t>
-      </w:r>
-      <w:proofErr w:type="spellStart"/>
-      <w:r>
-        <w:rPr>
-          <w:rFonts w:asciiTheme="majorHAnsi" w:hAnsiTheme="majorHAnsi" w:cstheme="majorHAnsi"/>
-          <w:kern w:val="0"/>
-          <w:sz w:val="24"/>
-          <w:szCs w:val="24"/>
-        </w:rPr>
-        <w:t>IPEDS</w:t>
-      </w:r>
-      <w:proofErr w:type="spellEnd"/>
+        <w:t xml:space="preserve"> degree granting IPEDS</w:t>
+      </w:r>
     </w:p>
     <w:p>
       <w:pPr>
@@ -3469,19 +3351,8 @@
           <w:sz w:val="24"/>
           <w:szCs w:val="24"/>
         </w:rPr>
-        <w:t xml:space="preserve"> degree granting </w:t>
-      </w:r>
-      <w:proofErr w:type="spellStart"/>
-      <w:r>
-        <w:rPr>
-          <w:rFonts w:asciiTheme="majorHAnsi" w:hAnsiTheme="majorHAnsi" w:cstheme="majorHAnsi"/>
-          <w:kern w:val="0"/>
-          <w:sz w:val="24"/>
-          <w:szCs w:val="24"/>
-        </w:rPr>
-        <w:t>IPEDS</w:t>
-      </w:r>
-      <w:proofErr w:type="spellEnd"/>
+        <w:t xml:space="preserve"> degree granting IPEDS</w:t>
+      </w:r>
     </w:p>
     <w:p>
       <w:pPr>
@@ -3514,7 +3385,27 @@
           <w:sz w:val="24"/>
           <w:szCs w:val="24"/>
         </w:rPr>
-        <w:t xml:space="preserve"> Higer education institutions-</w:t>
+        <w:t xml:space="preserve"> </w:t>
+      </w:r>
+      <w:proofErr w:type="spellStart"/>
+      <w:r>
+        <w:rPr>
+          <w:rFonts w:asciiTheme="majorHAnsi" w:hAnsiTheme="majorHAnsi" w:cstheme="majorHAnsi"/>
+          <w:kern w:val="0"/>
+          <w:sz w:val="24"/>
+          <w:szCs w:val="24"/>
+        </w:rPr>
+        <w:t>Higer</w:t>
+      </w:r>
+      <w:proofErr w:type="spellEnd"/>
+      <w:r>
+        <w:rPr>
+          <w:rFonts w:asciiTheme="majorHAnsi" w:hAnsiTheme="majorHAnsi" w:cstheme="majorHAnsi"/>
+          <w:kern w:val="0"/>
+          <w:sz w:val="24"/>
+          <w:szCs w:val="24"/>
+        </w:rPr>
+        <w:t xml:space="preserve"> education institutions-</w:t>
       </w:r>
       <w:proofErr w:type="spellStart"/>
       <w:proofErr w:type="gramStart"/>
@@ -3536,19 +3427,8 @@
           <w:sz w:val="24"/>
           <w:szCs w:val="24"/>
         </w:rPr>
-        <w:t xml:space="preserve"> degree granting </w:t>
-      </w:r>
-      <w:proofErr w:type="spellStart"/>
-      <w:r>
-        <w:rPr>
-          <w:rFonts w:asciiTheme="majorHAnsi" w:hAnsiTheme="majorHAnsi" w:cstheme="majorHAnsi"/>
-          <w:kern w:val="0"/>
-          <w:sz w:val="24"/>
-          <w:szCs w:val="24"/>
-        </w:rPr>
-        <w:t>IPEDS</w:t>
-      </w:r>
-      <w:proofErr w:type="spellEnd"/>
+        <w:t xml:space="preserve"> degree granting IPEDS</w:t>
+      </w:r>
     </w:p>
     <w:p>
       <w:pPr>
@@ -3583,7 +3463,6 @@
         </w:rPr>
         <w:t xml:space="preserve"> Higher education institutions-doctoral degree granting </w:t>
       </w:r>
-      <w:proofErr w:type="spellStart"/>
       <w:proofErr w:type="gramStart"/>
       <w:r>
         <w:rPr>
@@ -3594,7 +3473,6 @@
         </w:rPr>
         <w:t>IPEDS</w:t>
       </w:r>
-      <w:proofErr w:type="spellEnd"/>
       <w:proofErr w:type="gramEnd"/>
     </w:p>
     <w:p>
@@ -3628,19 +3506,8 @@
           <w:sz w:val="24"/>
           <w:szCs w:val="24"/>
         </w:rPr>
-        <w:t xml:space="preserve"> Higher education institutions-doctoral degree high research </w:t>
-      </w:r>
-      <w:proofErr w:type="spellStart"/>
-      <w:r>
-        <w:rPr>
-          <w:rFonts w:asciiTheme="majorHAnsi" w:hAnsiTheme="majorHAnsi" w:cstheme="majorHAnsi"/>
-          <w:kern w:val="0"/>
-          <w:sz w:val="24"/>
-          <w:szCs w:val="24"/>
-        </w:rPr>
-        <w:t>IPEDS</w:t>
-      </w:r>
-      <w:proofErr w:type="spellEnd"/>
+        <w:t xml:space="preserve"> Higher education institutions-doctoral degree high research IPEDS</w:t>
+      </w:r>
     </w:p>
     <w:p>
       <w:pPr>
@@ -3673,19 +3540,8 @@
           <w:sz w:val="24"/>
           <w:szCs w:val="24"/>
         </w:rPr>
-        <w:t xml:space="preserve"> Higher education institutions-special focus </w:t>
-      </w:r>
-      <w:proofErr w:type="spellStart"/>
-      <w:r>
-        <w:rPr>
-          <w:rFonts w:asciiTheme="majorHAnsi" w:hAnsiTheme="majorHAnsi" w:cstheme="majorHAnsi"/>
-          <w:kern w:val="0"/>
-          <w:sz w:val="24"/>
-          <w:szCs w:val="24"/>
-        </w:rPr>
-        <w:t>IPEDS</w:t>
-      </w:r>
-      <w:proofErr w:type="spellEnd"/>
+        <w:t xml:space="preserve"> Higher education institutions-special focus IPEDS</w:t>
+      </w:r>
     </w:p>
     <w:p>
       <w:pPr>
@@ -3738,19 +3594,8 @@
           <w:sz w:val="24"/>
           <w:szCs w:val="24"/>
         </w:rPr>
-        <w:t xml:space="preserve">-tribal colleges </w:t>
-      </w:r>
-      <w:proofErr w:type="spellStart"/>
-      <w:r>
-        <w:rPr>
-          <w:rFonts w:asciiTheme="majorHAnsi" w:hAnsiTheme="majorHAnsi" w:cstheme="majorHAnsi"/>
-          <w:kern w:val="0"/>
-          <w:sz w:val="24"/>
-          <w:szCs w:val="24"/>
-        </w:rPr>
-        <w:t>IPEDS</w:t>
-      </w:r>
-      <w:proofErr w:type="spellEnd"/>
+        <w:t>-tribal colleges IPEDS</w:t>
+      </w:r>
     </w:p>
     <w:p>
       <w:pPr>
@@ -3783,19 +3628,8 @@
           <w:sz w:val="24"/>
           <w:szCs w:val="24"/>
         </w:rPr>
-        <w:t xml:space="preserve"> Higher education institutions-undergraduate enrollment </w:t>
-      </w:r>
-      <w:proofErr w:type="spellStart"/>
-      <w:r>
-        <w:rPr>
-          <w:rFonts w:asciiTheme="majorHAnsi" w:hAnsiTheme="majorHAnsi" w:cstheme="majorHAnsi"/>
-          <w:kern w:val="0"/>
-          <w:sz w:val="24"/>
-          <w:szCs w:val="24"/>
-        </w:rPr>
-        <w:t>IPEDS</w:t>
-      </w:r>
-      <w:proofErr w:type="spellEnd"/>
+        <w:t xml:space="preserve"> Higher education institutions-undergraduate enrollment IPEDS</w:t>
+      </w:r>
     </w:p>
     <w:p>
       <w:pPr>
@@ -3828,19 +3662,8 @@
           <w:sz w:val="24"/>
           <w:szCs w:val="24"/>
         </w:rPr>
-        <w:t xml:space="preserve"> Higher education institutions-graduate enrollment </w:t>
-      </w:r>
-      <w:proofErr w:type="spellStart"/>
-      <w:r>
-        <w:rPr>
-          <w:rFonts w:asciiTheme="majorHAnsi" w:hAnsiTheme="majorHAnsi" w:cstheme="majorHAnsi"/>
-          <w:kern w:val="0"/>
-          <w:sz w:val="24"/>
-          <w:szCs w:val="24"/>
-        </w:rPr>
-        <w:t>IPEDS</w:t>
-      </w:r>
-      <w:proofErr w:type="spellEnd"/>
+        <w:t xml:space="preserve"> Higher education institutions-graduate enrollment IPEDS</w:t>
+      </w:r>
     </w:p>
     <w:p>
       <w:pPr>
@@ -3873,19 +3696,8 @@
           <w:sz w:val="24"/>
           <w:szCs w:val="24"/>
         </w:rPr>
-        <w:t xml:space="preserve"> Higher education institutions-completions </w:t>
-      </w:r>
-      <w:proofErr w:type="spellStart"/>
-      <w:r>
-        <w:rPr>
-          <w:rFonts w:asciiTheme="majorHAnsi" w:hAnsiTheme="majorHAnsi" w:cstheme="majorHAnsi"/>
-          <w:kern w:val="0"/>
-          <w:sz w:val="24"/>
-          <w:szCs w:val="24"/>
-        </w:rPr>
-        <w:t>IPEDS</w:t>
-      </w:r>
-      <w:proofErr w:type="spellEnd"/>
+        <w:t xml:space="preserve"> Higher education institutions-completions IPEDS</w:t>
+      </w:r>
     </w:p>
     <w:p>
       <w:pPr>
@@ -3920,7 +3732,6 @@
         </w:rPr>
         <w:t xml:space="preserve"> Higher education institutions-total Pell grant amount awarded </w:t>
       </w:r>
-      <w:proofErr w:type="spellStart"/>
       <w:proofErr w:type="gramStart"/>
       <w:r>
         <w:rPr>
@@ -3931,7 +3742,6 @@
         </w:rPr>
         <w:t>IPEDS</w:t>
       </w:r>
-      <w:proofErr w:type="spellEnd"/>
       <w:proofErr w:type="gramEnd"/>
     </w:p>
     <w:p>
@@ -3965,19 +3775,8 @@
           <w:sz w:val="24"/>
           <w:szCs w:val="24"/>
         </w:rPr>
-        <w:t xml:space="preserve"> Higher education institutions-total number of Pell grant recipients </w:t>
-      </w:r>
-      <w:proofErr w:type="spellStart"/>
-      <w:r>
-        <w:rPr>
-          <w:rFonts w:asciiTheme="majorHAnsi" w:hAnsiTheme="majorHAnsi" w:cstheme="majorHAnsi"/>
-          <w:kern w:val="0"/>
-          <w:sz w:val="24"/>
-          <w:szCs w:val="24"/>
-        </w:rPr>
-        <w:t>IPEDS</w:t>
-      </w:r>
-      <w:proofErr w:type="spellEnd"/>
+        <w:t xml:space="preserve"> Higher education institutions-total number of Pell grant recipients IPEDS</w:t>
+      </w:r>
     </w:p>
     <w:p>
       <w:pPr>
@@ -4170,6 +3969,7 @@
           <w:sz w:val="24"/>
           <w:szCs w:val="24"/>
         </w:rPr>
+        <w:lastRenderedPageBreak/>
         <w:t>inst_hosp_medpayments</w:t>
       </w:r>
       <w:proofErr w:type="spellEnd"/>
@@ -4263,12 +4063,24 @@
           <w:szCs w:val="24"/>
         </w:rPr>
       </w:pPr>
-      <w:hyperlink w:history="1" r:id="rId5">
+      <w:hyperlink r:id="rId5" w:history="1">
         <w:r>
           <w:rPr>
             <w:rStyle w:val="Hyperlink"/>
           </w:rPr>
-          <w:t>cluster 30 analysis | Tableau Public</w:t>
+          <w:t>cluster 30 analysis | Table</w:t>
+        </w:r>
+        <w:r>
+          <w:rPr>
+            <w:rStyle w:val="Hyperlink"/>
+          </w:rPr>
+          <w:t>a</w:t>
+        </w:r>
+        <w:r>
+          <w:rPr>
+            <w:rStyle w:val="Hyperlink"/>
+          </w:rPr>
+          <w:t>u Public</w:t>
         </w:r>
       </w:hyperlink>
     </w:p>
@@ -4733,7 +4545,7 @@
       <w:proofErr w:type="spellStart"/>
       <w:r>
         <w:rPr>
-          <w:rFonts w:ascii="Calibri Light" w:hAnsi="Calibri Light" w:cs="Calibri Light" w:asciiTheme="majorAscii" w:hAnsiTheme="majorAscii" w:cstheme="majorAscii"/>
+          <w:rFonts w:asciiTheme="majorHAnsi" w:hAnsiTheme="majorHAnsi" w:cstheme="majorBidi"/>
           <w:kern w:val="0"/>
           <w:sz w:val="24"/>
           <w:szCs w:val="24"/>
@@ -4743,7 +4555,7 @@
       <w:proofErr w:type="spellEnd"/>
       <w:r>
         <w:rPr>
-          <w:rFonts w:ascii="Calibri Light" w:hAnsi="Calibri Light" w:cs="Calibri Light" w:asciiTheme="majorAscii" w:hAnsiTheme="majorAscii" w:cstheme="majorAscii"/>
+          <w:rFonts w:asciiTheme="majorHAnsi" w:hAnsiTheme="majorHAnsi" w:cstheme="majorBidi"/>
           <w:kern w:val="0"/>
           <w:sz w:val="24"/>
           <w:szCs w:val="24"/>
@@ -4753,7 +4565,7 @@
       <w:proofErr w:type="gramStart"/>
       <w:r>
         <w:rPr>
-          <w:rFonts w:ascii="Calibri Light" w:hAnsi="Calibri Light" w:cs="Calibri Light" w:asciiTheme="majorAscii" w:hAnsiTheme="majorAscii" w:cstheme="majorAscii"/>
+          <w:rFonts w:asciiTheme="majorHAnsi" w:hAnsiTheme="majorHAnsi" w:cstheme="majorBidi"/>
           <w:kern w:val="0"/>
           <w:sz w:val="24"/>
           <w:szCs w:val="24"/>
@@ -4763,7 +4575,7 @@
       <w:proofErr w:type="gramEnd"/>
       <w:r>
         <w:rPr>
-          <w:rFonts w:ascii="Calibri Light" w:hAnsi="Calibri Light" w:cs="Calibri Light" w:asciiTheme="majorAscii" w:hAnsiTheme="majorAscii" w:cstheme="majorAscii"/>
+          <w:rFonts w:asciiTheme="majorHAnsi" w:hAnsiTheme="majorHAnsi" w:cstheme="majorBidi"/>
           <w:kern w:val="0"/>
           <w:sz w:val="24"/>
           <w:szCs w:val="24"/>
@@ -4773,45 +4585,43 @@
     </w:p>
     <w:p>
       <w:pPr>
-        <w:spacing w:after="160" w:afterAutospacing="off" w:line="257" w:lineRule="auto"/>
-        <w:rPr>
-          <w:rFonts w:ascii="Calibri Light" w:hAnsi="Calibri Light" w:cs="Calibri Light" w:asciiTheme="majorAscii" w:hAnsiTheme="majorAscii" w:cstheme="majorAscii"/>
-          <w:kern w:val="0"/>
-          <w:sz w:val="24"/>
-          <w:szCs w:val="24"/>
-        </w:rPr>
-      </w:pPr>
-      <w:r>
-        <w:rPr>
-          <w:rFonts w:ascii="Calibri Light" w:hAnsi="Calibri Light" w:eastAsia="Calibri Light" w:cs="Calibri Light"/>
-          <w:noProof w:val="0"/>
-          <w:sz w:val="24"/>
-          <w:szCs w:val="24"/>
-          <w:lang w:val="en-US"/>
+        <w:spacing w:line="257" w:lineRule="auto"/>
+        <w:rPr>
+          <w:rFonts w:asciiTheme="majorHAnsi" w:hAnsiTheme="majorHAnsi" w:cstheme="majorBidi"/>
+          <w:kern w:val="0"/>
+          <w:sz w:val="24"/>
+          <w:szCs w:val="24"/>
+        </w:rPr>
+      </w:pPr>
+      <w:r>
+        <w:rPr>
+          <w:rFonts w:ascii="Calibri Light" w:eastAsia="Calibri Light" w:hAnsi="Calibri Light" w:cs="Calibri Light"/>
+          <w:sz w:val="24"/>
+          <w:szCs w:val="24"/>
         </w:rPr>
         <w:t xml:space="preserve">index_real_gdp_19 </w:t>
       </w:r>
       <w:r>
         <w:rPr>
-          <w:rFonts w:ascii="Calibri Light" w:hAnsi="Calibri Light" w:cs="Calibri Light" w:asciiTheme="majorAscii" w:hAnsiTheme="majorAscii" w:cstheme="majorAscii"/>
-          <w:kern w:val="0"/>
-          <w:sz w:val="24"/>
-          <w:szCs w:val="24"/>
-        </w:rPr>
-        <w:t xml:space="preserve">2019</w:t>
-      </w:r>
-      <w:r>
-        <w:rPr>
-          <w:rFonts w:ascii="Calibri Light" w:hAnsi="Calibri Light" w:cs="Calibri Light" w:asciiTheme="majorAscii" w:hAnsiTheme="majorAscii" w:cstheme="majorAscii"/>
-          <w:kern w:val="0"/>
-          <w:sz w:val="24"/>
-          <w:szCs w:val="24"/>
-        </w:rPr>
-        <w:t xml:space="preserve">:</w:t>
-      </w:r>
-      <w:r>
-        <w:rPr>
-          <w:rFonts w:ascii="Calibri Light" w:hAnsi="Calibri Light" w:cs="Calibri Light" w:asciiTheme="majorAscii" w:hAnsiTheme="majorAscii" w:cstheme="majorAscii"/>
+          <w:rFonts w:asciiTheme="majorHAnsi" w:hAnsiTheme="majorHAnsi" w:cstheme="majorBidi"/>
+          <w:kern w:val="0"/>
+          <w:sz w:val="24"/>
+          <w:szCs w:val="24"/>
+        </w:rPr>
+        <w:t>2019</w:t>
+      </w:r>
+      <w:r>
+        <w:rPr>
+          <w:rFonts w:asciiTheme="majorHAnsi" w:hAnsiTheme="majorHAnsi" w:cstheme="majorBidi"/>
+          <w:kern w:val="0"/>
+          <w:sz w:val="24"/>
+          <w:szCs w:val="24"/>
+        </w:rPr>
+        <w:t>:</w:t>
+      </w:r>
+      <w:r>
+        <w:rPr>
+          <w:rFonts w:asciiTheme="majorHAnsi" w:hAnsiTheme="majorHAnsi" w:cstheme="majorBidi"/>
           <w:kern w:val="0"/>
           <w:sz w:val="24"/>
           <w:szCs w:val="24"/>
@@ -4820,7 +4630,7 @@
       </w:r>
       <w:r>
         <w:rPr>
-          <w:rFonts w:ascii="Calibri Light" w:hAnsi="Calibri Light" w:cs="Calibri Light" w:asciiTheme="majorAscii" w:hAnsiTheme="majorAscii" w:cstheme="majorAscii"/>
+          <w:rFonts w:asciiTheme="majorHAnsi" w:hAnsiTheme="majorHAnsi" w:cstheme="majorBidi"/>
           <w:kern w:val="0"/>
           <w:sz w:val="24"/>
           <w:szCs w:val="24"/>
@@ -4830,96 +4640,69 @@
     </w:p>
     <w:p>
       <w:pPr>
-        <w:spacing w:after="160" w:afterAutospacing="off" w:line="257" w:lineRule="auto"/>
-        <w:rPr>
-          <w:rFonts w:ascii="Calibri Light" w:hAnsi="Calibri Light" w:cs="Calibri Light" w:asciiTheme="majorAscii" w:hAnsiTheme="majorAscii" w:cstheme="majorAscii"/>
-          <w:kern w:val="0"/>
-          <w:sz w:val="24"/>
-          <w:szCs w:val="24"/>
-        </w:rPr>
-      </w:pPr>
-      <w:r>
-        <w:rPr>
-          <w:rFonts w:ascii="Calibri Light" w:hAnsi="Calibri Light" w:eastAsia="Calibri Light" w:cs="Calibri Light"/>
-          <w:noProof w:val="0"/>
-          <w:sz w:val="24"/>
-          <w:szCs w:val="24"/>
-          <w:lang w:val="en-US"/>
-        </w:rPr>
-        <w:t>current_dollar_gdp_</w:t>
-      </w:r>
-      <w:r>
-        <w:rPr>
-          <w:rFonts w:ascii="Calibri Light" w:hAnsi="Calibri Light" w:eastAsia="Calibri Light" w:cs="Calibri Light"/>
-          <w:noProof w:val="0"/>
-          <w:sz w:val="24"/>
-          <w:szCs w:val="24"/>
-          <w:lang w:val="en-US"/>
-        </w:rPr>
-        <w:t>19</w:t>
-      </w:r>
-      <w:r>
-        <w:rPr>
-          <w:rFonts w:ascii="Calibri Light" w:hAnsi="Calibri Light" w:eastAsia="Calibri Light" w:cs="Calibri Light"/>
-          <w:noProof w:val="0"/>
-          <w:sz w:val="24"/>
-          <w:szCs w:val="24"/>
-          <w:lang w:val="en-US"/>
+        <w:spacing w:line="257" w:lineRule="auto"/>
+        <w:rPr>
+          <w:rFonts w:asciiTheme="majorHAnsi" w:hAnsiTheme="majorHAnsi" w:cstheme="majorBidi"/>
+          <w:kern w:val="0"/>
+          <w:sz w:val="24"/>
+          <w:szCs w:val="24"/>
+        </w:rPr>
+      </w:pPr>
+      <w:r>
+        <w:rPr>
+          <w:rFonts w:ascii="Calibri Light" w:eastAsia="Calibri Light" w:hAnsi="Calibri Light" w:cs="Calibri Light"/>
+          <w:sz w:val="24"/>
+          <w:szCs w:val="24"/>
+        </w:rPr>
+        <w:t>current_dollar_gdp_19</w:t>
+      </w:r>
+      <w:r>
+        <w:rPr>
+          <w:rFonts w:ascii="Calibri Light" w:eastAsia="Calibri Light" w:hAnsi="Calibri Light" w:cs="Calibri Light"/>
+          <w:sz w:val="24"/>
+          <w:szCs w:val="24"/>
         </w:rPr>
         <w:t>:</w:t>
       </w:r>
       <w:r>
         <w:rPr>
-          <w:rFonts w:ascii="Calibri Light" w:hAnsi="Calibri Light" w:eastAsia="Calibri Light" w:cs="Calibri Light"/>
-          <w:noProof w:val="0"/>
-          <w:sz w:val="24"/>
-          <w:szCs w:val="24"/>
-          <w:lang w:val="en-US"/>
+          <w:rFonts w:ascii="Calibri Light" w:eastAsia="Calibri Light" w:hAnsi="Calibri Light" w:cs="Calibri Light"/>
+          <w:sz w:val="24"/>
+          <w:szCs w:val="24"/>
         </w:rPr>
         <w:t xml:space="preserve">  </w:t>
       </w:r>
       <w:r>
         <w:rPr>
-          <w:rFonts w:ascii="Calibri Light" w:hAnsi="Calibri Light" w:cs="Calibri Light" w:asciiTheme="majorAscii" w:hAnsiTheme="majorAscii" w:cstheme="majorAscii"/>
-          <w:kern w:val="0"/>
-          <w:sz w:val="24"/>
-          <w:szCs w:val="24"/>
-        </w:rPr>
-        <w:t xml:space="preserve">2019</w:t>
-      </w:r>
-      <w:r>
-        <w:rPr>
-          <w:rFonts w:ascii="Calibri Light" w:hAnsi="Calibri Light" w:cs="Calibri Light" w:asciiTheme="majorAscii" w:hAnsiTheme="majorAscii" w:cstheme="majorAscii"/>
-          <w:kern w:val="0"/>
-          <w:sz w:val="24"/>
-          <w:szCs w:val="24"/>
-        </w:rPr>
-        <w:t xml:space="preserve"> Current Dollar GDP </w:t>
-      </w:r>
-    </w:p>
-    <w:p>
-      <w:pPr>
-        <w:spacing w:after="160" w:afterAutospacing="off" w:line="257" w:lineRule="auto"/>
-        <w:rPr>
-          <w:rFonts w:ascii="Calibri Light" w:hAnsi="Calibri Light" w:cs="Calibri Light" w:asciiTheme="majorAscii" w:hAnsiTheme="majorAscii" w:cstheme="majorAscii"/>
-          <w:kern w:val="0"/>
-          <w:sz w:val="24"/>
-          <w:szCs w:val="24"/>
-        </w:rPr>
-      </w:pPr>
-      <w:r>
-        <w:rPr>
-          <w:rFonts w:ascii="Calibri Light" w:hAnsi="Calibri Light" w:eastAsia="Calibri Light" w:cs="Calibri Light"/>
-          <w:noProof w:val="0"/>
-          <w:sz w:val="24"/>
-          <w:szCs w:val="24"/>
-          <w:lang w:val="en-US"/>
+          <w:rFonts w:asciiTheme="majorHAnsi" w:hAnsiTheme="majorHAnsi" w:cstheme="majorBidi"/>
+          <w:kern w:val="0"/>
+          <w:sz w:val="24"/>
+          <w:szCs w:val="24"/>
+        </w:rPr>
+        <w:t xml:space="preserve">2019 Current Dollar GDP </w:t>
+      </w:r>
+    </w:p>
+    <w:p>
+      <w:pPr>
+        <w:spacing w:line="257" w:lineRule="auto"/>
+        <w:rPr>
+          <w:rFonts w:asciiTheme="majorHAnsi" w:hAnsiTheme="majorHAnsi" w:cstheme="majorBidi"/>
+          <w:kern w:val="0"/>
+          <w:sz w:val="24"/>
+          <w:szCs w:val="24"/>
+        </w:rPr>
+      </w:pPr>
+      <w:r>
+        <w:rPr>
+          <w:rFonts w:ascii="Calibri Light" w:eastAsia="Calibri Light" w:hAnsi="Calibri Light" w:cs="Calibri Light"/>
+          <w:sz w:val="24"/>
+          <w:szCs w:val="24"/>
         </w:rPr>
         <w:t xml:space="preserve">real_gdp_19: </w:t>
       </w:r>
       <w:r>
         <w:rPr>
-          <w:rFonts w:ascii="Calibri Light" w:hAnsi="Calibri Light" w:cs="Calibri Light" w:asciiTheme="majorAscii" w:hAnsiTheme="majorAscii" w:cstheme="majorAscii"/>
+          <w:rFonts w:asciiTheme="majorHAnsi" w:hAnsiTheme="majorHAnsi" w:cstheme="majorBidi"/>
           <w:kern w:val="0"/>
           <w:sz w:val="24"/>
           <w:szCs w:val="24"/>
@@ -4929,27 +4712,24 @@
     </w:p>
     <w:p>
       <w:pPr>
-        <w:pStyle w:val="Normal"/>
-        <w:rPr>
-          <w:rFonts w:ascii="Calibri Light" w:hAnsi="Calibri Light" w:cs="Calibri Light" w:asciiTheme="majorAscii" w:hAnsiTheme="majorAscii" w:cstheme="majorAscii"/>
-          <w:kern w:val="0"/>
-          <w:sz w:val="24"/>
-          <w:szCs w:val="24"/>
-        </w:rPr>
-      </w:pPr>
-      <w:r>
-        <w:rPr>
-          <w:rFonts w:ascii="Calibri Light" w:hAnsi="Calibri Light" w:eastAsia="Calibri Light" w:cs="Calibri Light"/>
-          <w:noProof w:val="0"/>
-          <w:sz w:val="24"/>
-          <w:szCs w:val="24"/>
-          <w:lang w:val="en-US"/>
+        <w:rPr>
+          <w:rFonts w:asciiTheme="majorHAnsi" w:hAnsiTheme="majorHAnsi" w:cstheme="majorBidi"/>
+          <w:kern w:val="0"/>
+          <w:sz w:val="24"/>
+          <w:szCs w:val="24"/>
+        </w:rPr>
+      </w:pPr>
+      <w:r>
+        <w:rPr>
+          <w:rFonts w:ascii="Calibri Light" w:eastAsia="Calibri Light" w:hAnsi="Calibri Light" w:cs="Calibri Light"/>
+          <w:sz w:val="24"/>
+          <w:szCs w:val="24"/>
         </w:rPr>
         <w:t xml:space="preserve">index_real_gdp_21: </w:t>
       </w:r>
       <w:r>
         <w:rPr>
-          <w:rFonts w:ascii="Calibri Light" w:hAnsi="Calibri Light" w:cs="Calibri Light" w:asciiTheme="majorAscii" w:hAnsiTheme="majorAscii" w:cstheme="majorAscii"/>
+          <w:rFonts w:asciiTheme="majorHAnsi" w:hAnsiTheme="majorHAnsi" w:cstheme="majorBidi"/>
           <w:kern w:val="0"/>
           <w:sz w:val="24"/>
           <w:szCs w:val="24"/>
@@ -4959,47 +4739,40 @@
     </w:p>
     <w:p>
       <w:pPr>
-        <w:pStyle w:val="Normal"/>
-        <w:rPr>
-          <w:rFonts w:ascii="Calibri Light" w:hAnsi="Calibri Light" w:cs="Calibri Light" w:asciiTheme="majorAscii" w:hAnsiTheme="majorAscii" w:cstheme="majorAscii"/>
-          <w:kern w:val="0"/>
-          <w:sz w:val="24"/>
-          <w:szCs w:val="24"/>
-        </w:rPr>
-      </w:pPr>
-      <w:r>
-        <w:rPr>
-          <w:rFonts w:ascii="Calibri Light" w:hAnsi="Calibri Light" w:eastAsia="Calibri Light" w:cs="Calibri Light"/>
-          <w:noProof w:val="0"/>
-          <w:sz w:val="24"/>
-          <w:szCs w:val="24"/>
-          <w:lang w:val="en-US"/>
+        <w:rPr>
+          <w:rFonts w:asciiTheme="majorHAnsi" w:hAnsiTheme="majorHAnsi" w:cstheme="majorBidi"/>
+          <w:kern w:val="0"/>
+          <w:sz w:val="24"/>
+          <w:szCs w:val="24"/>
+        </w:rPr>
+      </w:pPr>
+      <w:r>
+        <w:rPr>
+          <w:rFonts w:ascii="Calibri Light" w:eastAsia="Calibri Light" w:hAnsi="Calibri Light" w:cs="Calibri Light"/>
+          <w:sz w:val="24"/>
+          <w:szCs w:val="24"/>
         </w:rPr>
         <w:t>current_dollar_gdp_21</w:t>
       </w:r>
       <w:r>
         <w:rPr>
-          <w:rFonts w:ascii="Calibri Light" w:hAnsi="Calibri Light" w:eastAsia="Calibri Light" w:cs="Calibri Light"/>
-          <w:noProof w:val="0"/>
-          <w:sz w:val="24"/>
-          <w:szCs w:val="24"/>
-          <w:lang w:val="en-US"/>
+          <w:rFonts w:ascii="Calibri Light" w:eastAsia="Calibri Light" w:hAnsi="Calibri Light" w:cs="Calibri Light"/>
+          <w:sz w:val="24"/>
+          <w:szCs w:val="24"/>
         </w:rPr>
         <w:t>:</w:t>
       </w:r>
       <w:r>
         <w:rPr>
-          <w:rFonts w:ascii="Calibri Light" w:hAnsi="Calibri Light" w:eastAsia="Calibri Light" w:cs="Calibri Light"/>
-          <w:noProof w:val="0"/>
-          <w:sz w:val="24"/>
-          <w:szCs w:val="24"/>
-          <w:lang w:val="en-US"/>
+          <w:rFonts w:ascii="Calibri Light" w:eastAsia="Calibri Light" w:hAnsi="Calibri Light" w:cs="Calibri Light"/>
+          <w:sz w:val="24"/>
+          <w:szCs w:val="24"/>
         </w:rPr>
         <w:t xml:space="preserve"> </w:t>
       </w:r>
       <w:r>
         <w:rPr>
-          <w:rFonts w:ascii="Calibri Light" w:hAnsi="Calibri Light" w:cs="Calibri Light" w:asciiTheme="majorAscii" w:hAnsiTheme="majorAscii" w:cstheme="majorAscii"/>
+          <w:rFonts w:asciiTheme="majorHAnsi" w:hAnsiTheme="majorHAnsi" w:cstheme="majorBidi"/>
           <w:kern w:val="0"/>
           <w:sz w:val="24"/>
           <w:szCs w:val="24"/>
@@ -5009,27 +4782,25 @@
     </w:p>
     <w:p>
       <w:pPr>
-        <w:spacing w:after="160" w:afterAutospacing="off" w:line="257" w:lineRule="auto"/>
-        <w:rPr>
-          <w:rFonts w:ascii="Calibri Light" w:hAnsi="Calibri Light" w:cs="Calibri Light" w:asciiTheme="majorAscii" w:hAnsiTheme="majorAscii" w:cstheme="majorAscii"/>
-          <w:kern w:val="0"/>
-          <w:sz w:val="24"/>
-          <w:szCs w:val="24"/>
-        </w:rPr>
-      </w:pPr>
-      <w:r>
-        <w:rPr>
-          <w:rFonts w:ascii="Calibri Light" w:hAnsi="Calibri Light" w:eastAsia="Calibri Light" w:cs="Calibri Light"/>
-          <w:noProof w:val="0"/>
-          <w:sz w:val="24"/>
-          <w:szCs w:val="24"/>
-          <w:lang w:val="en-US"/>
+        <w:spacing w:line="257" w:lineRule="auto"/>
+        <w:rPr>
+          <w:rFonts w:asciiTheme="majorHAnsi" w:hAnsiTheme="majorHAnsi" w:cstheme="majorBidi"/>
+          <w:kern w:val="0"/>
+          <w:sz w:val="24"/>
+          <w:szCs w:val="24"/>
+        </w:rPr>
+      </w:pPr>
+      <w:r>
+        <w:rPr>
+          <w:rFonts w:ascii="Calibri Light" w:eastAsia="Calibri Light" w:hAnsi="Calibri Light" w:cs="Calibri Light"/>
+          <w:sz w:val="24"/>
+          <w:szCs w:val="24"/>
         </w:rPr>
         <w:t xml:space="preserve">real_gdp_21: </w:t>
       </w:r>
       <w:r>
         <w:rPr>
-          <w:rFonts w:ascii="Calibri Light" w:hAnsi="Calibri Light" w:cs="Calibri Light" w:asciiTheme="majorAscii" w:hAnsiTheme="majorAscii" w:cstheme="majorAscii"/>
+          <w:rFonts w:asciiTheme="majorHAnsi" w:hAnsiTheme="majorHAnsi" w:cstheme="majorBidi"/>
           <w:kern w:val="0"/>
           <w:sz w:val="24"/>
           <w:szCs w:val="24"/>
@@ -5039,18 +4810,17 @@
     </w:p>
     <w:p>
       <w:pPr>
-        <w:spacing w:after="160" w:afterAutospacing="off" w:line="257" w:lineRule="auto"/>
-        <w:rPr>
-          <w:rFonts w:ascii="Calibri Light" w:hAnsi="Calibri Light" w:cs="Calibri Light" w:asciiTheme="majorAscii" w:hAnsiTheme="majorAscii" w:cstheme="majorAscii"/>
-          <w:kern w:val="0"/>
-          <w:sz w:val="24"/>
-          <w:szCs w:val="24"/>
-        </w:rPr>
-      </w:pPr>
-      <w:r>
-        <w:rPr>
-          <w:rFonts w:ascii="Calibri Light" w:hAnsi="Calibri Light" w:eastAsia="Calibri Light" w:cs="Calibri Light"/>
-          <w:noProof w:val="0"/>
+        <w:spacing w:line="257" w:lineRule="auto"/>
+        <w:rPr>
+          <w:rFonts w:asciiTheme="majorHAnsi" w:hAnsiTheme="majorHAnsi" w:cstheme="majorBidi"/>
+          <w:kern w:val="0"/>
+          <w:sz w:val="24"/>
+          <w:szCs w:val="24"/>
+        </w:rPr>
+      </w:pPr>
+      <w:r>
+        <w:rPr>
+          <w:rFonts w:ascii="Calibri Light" w:eastAsia="Calibri Light" w:hAnsi="Calibri Light" w:cs="Calibri Light"/>
           <w:sz w:val="24"/>
           <w:szCs w:val="24"/>
           <w:lang w:val="es"/>
@@ -5059,7 +4829,7 @@
       </w:r>
       <w:r>
         <w:rPr>
-          <w:rFonts w:ascii="Calibri Light" w:hAnsi="Calibri Light" w:cs="Calibri Light" w:asciiTheme="majorAscii" w:hAnsiTheme="majorAscii" w:cstheme="majorAscii"/>
+          <w:rFonts w:asciiTheme="majorHAnsi" w:hAnsiTheme="majorHAnsi" w:cstheme="majorBidi"/>
           <w:kern w:val="0"/>
           <w:sz w:val="24"/>
           <w:szCs w:val="24"/>
@@ -5069,18 +4839,17 @@
     </w:p>
     <w:p>
       <w:pPr>
-        <w:spacing w:after="160" w:afterAutospacing="off" w:line="257" w:lineRule="auto"/>
-        <w:rPr>
-          <w:rFonts w:ascii="Calibri Light" w:hAnsi="Calibri Light" w:cs="Calibri Light" w:asciiTheme="majorAscii" w:hAnsiTheme="majorAscii" w:cstheme="majorAscii"/>
-          <w:kern w:val="0"/>
-          <w:sz w:val="24"/>
-          <w:szCs w:val="24"/>
-        </w:rPr>
-      </w:pPr>
-      <w:r>
-        <w:rPr>
-          <w:rFonts w:ascii="Calibri Light" w:hAnsi="Calibri Light" w:eastAsia="Calibri Light" w:cs="Calibri Light"/>
-          <w:noProof w:val="0"/>
+        <w:spacing w:line="257" w:lineRule="auto"/>
+        <w:rPr>
+          <w:rFonts w:asciiTheme="majorHAnsi" w:hAnsiTheme="majorHAnsi" w:cstheme="majorBidi"/>
+          <w:kern w:val="0"/>
+          <w:sz w:val="24"/>
+          <w:szCs w:val="24"/>
+        </w:rPr>
+      </w:pPr>
+      <w:r>
+        <w:rPr>
+          <w:rFonts w:ascii="Calibri Light" w:eastAsia="Calibri Light" w:hAnsi="Calibri Light" w:cs="Calibri Light"/>
           <w:sz w:val="24"/>
           <w:szCs w:val="24"/>
           <w:lang w:val="es"/>
@@ -5089,7 +4858,7 @@
       </w:r>
       <w:r>
         <w:rPr>
-          <w:rFonts w:ascii="Calibri Light" w:hAnsi="Calibri Light" w:cs="Calibri Light" w:asciiTheme="majorAscii" w:hAnsiTheme="majorAscii" w:cstheme="majorAscii"/>
+          <w:rFonts w:asciiTheme="majorHAnsi" w:hAnsiTheme="majorHAnsi" w:cstheme="majorBidi"/>
           <w:kern w:val="0"/>
           <w:sz w:val="24"/>
           <w:szCs w:val="24"/>
@@ -5099,18 +4868,17 @@
     </w:p>
     <w:p>
       <w:pPr>
-        <w:spacing w:after="160" w:afterAutospacing="off" w:line="257" w:lineRule="auto"/>
-        <w:rPr>
-          <w:rFonts w:ascii="Calibri Light" w:hAnsi="Calibri Light" w:cs="Calibri Light" w:asciiTheme="majorAscii" w:hAnsiTheme="majorAscii" w:cstheme="majorAscii"/>
-          <w:kern w:val="0"/>
-          <w:sz w:val="24"/>
-          <w:szCs w:val="24"/>
-        </w:rPr>
-      </w:pPr>
-      <w:r>
-        <w:rPr>
-          <w:rFonts w:ascii="Calibri Light" w:hAnsi="Calibri Light" w:eastAsia="Calibri Light" w:cs="Calibri Light"/>
-          <w:noProof w:val="0"/>
+        <w:spacing w:line="257" w:lineRule="auto"/>
+        <w:rPr>
+          <w:rFonts w:asciiTheme="majorHAnsi" w:hAnsiTheme="majorHAnsi" w:cstheme="majorBidi"/>
+          <w:kern w:val="0"/>
+          <w:sz w:val="24"/>
+          <w:szCs w:val="24"/>
+        </w:rPr>
+      </w:pPr>
+      <w:r>
+        <w:rPr>
+          <w:rFonts w:ascii="Calibri Light" w:eastAsia="Calibri Light" w:hAnsi="Calibri Light" w:cs="Calibri Light"/>
           <w:sz w:val="24"/>
           <w:szCs w:val="24"/>
           <w:lang w:val="es"/>
@@ -5119,7 +4887,7 @@
       </w:r>
       <w:r>
         <w:rPr>
-          <w:rFonts w:ascii="Calibri Light" w:hAnsi="Calibri Light" w:cs="Calibri Light" w:asciiTheme="majorAscii" w:hAnsiTheme="majorAscii" w:cstheme="majorAscii"/>
+          <w:rFonts w:asciiTheme="majorHAnsi" w:hAnsiTheme="majorHAnsi" w:cstheme="majorBidi"/>
           <w:kern w:val="0"/>
           <w:sz w:val="24"/>
           <w:szCs w:val="24"/>
@@ -5129,18 +4897,17 @@
     </w:p>
     <w:p>
       <w:pPr>
-        <w:spacing w:after="160" w:afterAutospacing="off" w:line="257" w:lineRule="auto"/>
-        <w:rPr>
-          <w:rFonts w:ascii="Calibri Light" w:hAnsi="Calibri Light" w:cs="Calibri Light" w:asciiTheme="majorAscii" w:hAnsiTheme="majorAscii" w:cstheme="majorAscii"/>
-          <w:kern w:val="0"/>
-          <w:sz w:val="24"/>
-          <w:szCs w:val="24"/>
-        </w:rPr>
-      </w:pPr>
-      <w:r>
-        <w:rPr>
-          <w:rFonts w:ascii="Calibri Light" w:hAnsi="Calibri Light" w:eastAsia="Calibri Light" w:cs="Calibri Light"/>
-          <w:noProof w:val="0"/>
+        <w:spacing w:line="257" w:lineRule="auto"/>
+        <w:rPr>
+          <w:rFonts w:asciiTheme="majorHAnsi" w:hAnsiTheme="majorHAnsi" w:cstheme="majorBidi"/>
+          <w:kern w:val="0"/>
+          <w:sz w:val="24"/>
+          <w:szCs w:val="24"/>
+        </w:rPr>
+      </w:pPr>
+      <w:r>
+        <w:rPr>
+          <w:rFonts w:ascii="Calibri Light" w:eastAsia="Calibri Light" w:hAnsi="Calibri Light" w:cs="Calibri Light"/>
           <w:sz w:val="24"/>
           <w:szCs w:val="24"/>
           <w:lang w:val="es"/>
@@ -5149,7 +4916,7 @@
       </w:r>
       <w:r>
         <w:rPr>
-          <w:rFonts w:ascii="Calibri Light" w:hAnsi="Calibri Light" w:cs="Calibri Light" w:asciiTheme="majorAscii" w:hAnsiTheme="majorAscii" w:cstheme="majorAscii"/>
+          <w:rFonts w:asciiTheme="majorHAnsi" w:hAnsiTheme="majorHAnsi" w:cstheme="majorBidi"/>
           <w:kern w:val="0"/>
           <w:sz w:val="24"/>
           <w:szCs w:val="24"/>
@@ -5158,7 +4925,7 @@
       </w:r>
       <w:r>
         <w:rPr>
-          <w:rFonts w:ascii="Calibri Light" w:hAnsi="Calibri Light" w:cs="Calibri Light" w:asciiTheme="majorAscii" w:hAnsiTheme="majorAscii" w:cstheme="majorAscii"/>
+          <w:rFonts w:asciiTheme="majorHAnsi" w:hAnsiTheme="majorHAnsi" w:cstheme="majorBidi"/>
           <w:kern w:val="0"/>
           <w:sz w:val="24"/>
           <w:szCs w:val="24"/>
@@ -5167,7 +4934,7 @@
       </w:r>
       <w:r>
         <w:rPr>
-          <w:rFonts w:ascii="Calibri Light" w:hAnsi="Calibri Light" w:cs="Calibri Light" w:asciiTheme="majorAscii" w:hAnsiTheme="majorAscii" w:cstheme="majorAscii"/>
+          <w:rFonts w:asciiTheme="majorHAnsi" w:hAnsiTheme="majorHAnsi" w:cstheme="majorBidi"/>
           <w:kern w:val="0"/>
           <w:sz w:val="24"/>
           <w:szCs w:val="24"/>
@@ -5177,9 +4944,8 @@
     </w:p>
     <w:p>
       <w:pPr>
-        <w:pStyle w:val="Normal"/>
-        <w:rPr>
-          <w:rFonts w:ascii="Calibri Light" w:hAnsi="Calibri Light" w:cs="Calibri Light" w:asciiTheme="majorAscii" w:hAnsiTheme="majorAscii" w:cstheme="majorAscii"/>
+        <w:rPr>
+          <w:rFonts w:asciiTheme="majorHAnsi" w:hAnsiTheme="majorHAnsi" w:cstheme="majorBidi"/>
           <w:sz w:val="24"/>
           <w:szCs w:val="24"/>
         </w:rPr>
@@ -5300,7 +5066,7 @@
       </w:r>
     </w:p>
     <w:sectPr>
-      <w:pgSz w:w="12240" w:h="15840" w:orient="portrait"/>
+      <w:pgSz w:w="12240" w:h="15840"/>
       <w:pgMar w:top="1440" w:right="1440" w:bottom="1440" w:left="1440" w:header="720" w:footer="720" w:gutter="0"/>
       <w:cols w:space="720"/>
       <w:docGrid w:linePitch="360"/>
@@ -5324,7 +5090,7 @@
         <w:ind w:left="720" w:hanging="360"/>
       </w:pPr>
       <w:rPr>
-        <w:rFonts w:hint="default" w:ascii="Symbol" w:hAnsi="Symbol"/>
+        <w:rFonts w:ascii="Symbol" w:hAnsi="Symbol" w:hint="default"/>
       </w:rPr>
     </w:lvl>
     <w:lvl w:ilvl="1" w:tplc="04090003" w:tentative="1">
@@ -5336,7 +5102,7 @@
         <w:ind w:left="1440" w:hanging="360"/>
       </w:pPr>
       <w:rPr>
-        <w:rFonts w:hint="default" w:ascii="Courier New" w:hAnsi="Courier New" w:cs="Courier New"/>
+        <w:rFonts w:ascii="Courier New" w:hAnsi="Courier New" w:cs="Courier New" w:hint="default"/>
       </w:rPr>
     </w:lvl>
     <w:lvl w:ilvl="2" w:tplc="04090005" w:tentative="1">
@@ -5348,7 +5114,7 @@
         <w:ind w:left="2160" w:hanging="360"/>
       </w:pPr>
       <w:rPr>
-        <w:rFonts w:hint="default" w:ascii="Wingdings" w:hAnsi="Wingdings"/>
+        <w:rFonts w:ascii="Wingdings" w:hAnsi="Wingdings" w:hint="default"/>
       </w:rPr>
     </w:lvl>
     <w:lvl w:ilvl="3" w:tplc="04090001" w:tentative="1">
@@ -5360,7 +5126,7 @@
         <w:ind w:left="2880" w:hanging="360"/>
       </w:pPr>
       <w:rPr>
-        <w:rFonts w:hint="default" w:ascii="Symbol" w:hAnsi="Symbol"/>
+        <w:rFonts w:ascii="Symbol" w:hAnsi="Symbol" w:hint="default"/>
       </w:rPr>
     </w:lvl>
     <w:lvl w:ilvl="4" w:tplc="04090003" w:tentative="1">
@@ -5372,7 +5138,7 @@
         <w:ind w:left="3600" w:hanging="360"/>
       </w:pPr>
       <w:rPr>
-        <w:rFonts w:hint="default" w:ascii="Courier New" w:hAnsi="Courier New" w:cs="Courier New"/>
+        <w:rFonts w:ascii="Courier New" w:hAnsi="Courier New" w:cs="Courier New" w:hint="default"/>
       </w:rPr>
     </w:lvl>
     <w:lvl w:ilvl="5" w:tplc="04090005" w:tentative="1">
@@ -5384,7 +5150,7 @@
         <w:ind w:left="4320" w:hanging="360"/>
       </w:pPr>
       <w:rPr>
-        <w:rFonts w:hint="default" w:ascii="Wingdings" w:hAnsi="Wingdings"/>
+        <w:rFonts w:ascii="Wingdings" w:hAnsi="Wingdings" w:hint="default"/>
       </w:rPr>
     </w:lvl>
     <w:lvl w:ilvl="6" w:tplc="04090001" w:tentative="1">
@@ -5396,7 +5162,7 @@
         <w:ind w:left="5040" w:hanging="360"/>
       </w:pPr>
       <w:rPr>
-        <w:rFonts w:hint="default" w:ascii="Symbol" w:hAnsi="Symbol"/>
+        <w:rFonts w:ascii="Symbol" w:hAnsi="Symbol" w:hint="default"/>
       </w:rPr>
     </w:lvl>
     <w:lvl w:ilvl="7" w:tplc="04090003" w:tentative="1">
@@ -5408,7 +5174,7 @@
         <w:ind w:left="5760" w:hanging="360"/>
       </w:pPr>
       <w:rPr>
-        <w:rFonts w:hint="default" w:ascii="Courier New" w:hAnsi="Courier New" w:cs="Courier New"/>
+        <w:rFonts w:ascii="Courier New" w:hAnsi="Courier New" w:cs="Courier New" w:hint="default"/>
       </w:rPr>
     </w:lvl>
     <w:lvl w:ilvl="8" w:tplc="04090005" w:tentative="1">
@@ -5420,7 +5186,7 @@
         <w:ind w:left="6480" w:hanging="360"/>
       </w:pPr>
       <w:rPr>
-        <w:rFonts w:hint="default" w:ascii="Wingdings" w:hAnsi="Wingdings"/>
+        <w:rFonts w:ascii="Wingdings" w:hAnsi="Wingdings" w:hint="default"/>
       </w:rPr>
     </w:lvl>
   </w:abstractNum>
@@ -5437,7 +5203,7 @@
         <w:ind w:left="720" w:hanging="360"/>
       </w:pPr>
       <w:rPr>
-        <w:rFonts w:hint="default" w:ascii="Symbol" w:hAnsi="Symbol"/>
+        <w:rFonts w:ascii="Symbol" w:hAnsi="Symbol" w:hint="default"/>
       </w:rPr>
     </w:lvl>
     <w:lvl w:ilvl="1" w:tplc="04090003" w:tentative="1">
@@ -5449,7 +5215,7 @@
         <w:ind w:left="1440" w:hanging="360"/>
       </w:pPr>
       <w:rPr>
-        <w:rFonts w:hint="default" w:ascii="Courier New" w:hAnsi="Courier New" w:cs="Courier New"/>
+        <w:rFonts w:ascii="Courier New" w:hAnsi="Courier New" w:cs="Courier New" w:hint="default"/>
       </w:rPr>
     </w:lvl>
     <w:lvl w:ilvl="2" w:tplc="04090005" w:tentative="1">
@@ -5461,7 +5227,7 @@
         <w:ind w:left="2160" w:hanging="360"/>
       </w:pPr>
       <w:rPr>
-        <w:rFonts w:hint="default" w:ascii="Wingdings" w:hAnsi="Wingdings"/>
+        <w:rFonts w:ascii="Wingdings" w:hAnsi="Wingdings" w:hint="default"/>
       </w:rPr>
     </w:lvl>
     <w:lvl w:ilvl="3" w:tplc="04090001" w:tentative="1">
@@ -5473,7 +5239,7 @@
         <w:ind w:left="2880" w:hanging="360"/>
       </w:pPr>
       <w:rPr>
-        <w:rFonts w:hint="default" w:ascii="Symbol" w:hAnsi="Symbol"/>
+        <w:rFonts w:ascii="Symbol" w:hAnsi="Symbol" w:hint="default"/>
       </w:rPr>
     </w:lvl>
     <w:lvl w:ilvl="4" w:tplc="04090003" w:tentative="1">
@@ -5485,7 +5251,7 @@
         <w:ind w:left="3600" w:hanging="360"/>
       </w:pPr>
       <w:rPr>
-        <w:rFonts w:hint="default" w:ascii="Courier New" w:hAnsi="Courier New" w:cs="Courier New"/>
+        <w:rFonts w:ascii="Courier New" w:hAnsi="Courier New" w:cs="Courier New" w:hint="default"/>
       </w:rPr>
     </w:lvl>
     <w:lvl w:ilvl="5" w:tplc="04090005" w:tentative="1">
@@ -5497,7 +5263,7 @@
         <w:ind w:left="4320" w:hanging="360"/>
       </w:pPr>
       <w:rPr>
-        <w:rFonts w:hint="default" w:ascii="Wingdings" w:hAnsi="Wingdings"/>
+        <w:rFonts w:ascii="Wingdings" w:hAnsi="Wingdings" w:hint="default"/>
       </w:rPr>
     </w:lvl>
     <w:lvl w:ilvl="6" w:tplc="04090001" w:tentative="1">
@@ -5509,7 +5275,7 @@
         <w:ind w:left="5040" w:hanging="360"/>
       </w:pPr>
       <w:rPr>
-        <w:rFonts w:hint="default" w:ascii="Symbol" w:hAnsi="Symbol"/>
+        <w:rFonts w:ascii="Symbol" w:hAnsi="Symbol" w:hint="default"/>
       </w:rPr>
     </w:lvl>
     <w:lvl w:ilvl="7" w:tplc="04090003" w:tentative="1">
@@ -5521,7 +5287,7 @@
         <w:ind w:left="5760" w:hanging="360"/>
       </w:pPr>
       <w:rPr>
-        <w:rFonts w:hint="default" w:ascii="Courier New" w:hAnsi="Courier New" w:cs="Courier New"/>
+        <w:rFonts w:ascii="Courier New" w:hAnsi="Courier New" w:cs="Courier New" w:hint="default"/>
       </w:rPr>
     </w:lvl>
     <w:lvl w:ilvl="8" w:tplc="04090005" w:tentative="1">
@@ -5533,7 +5299,7 @@
         <w:ind w:left="6480" w:hanging="360"/>
       </w:pPr>
       <w:rPr>
-        <w:rFonts w:hint="default" w:ascii="Wingdings" w:hAnsi="Wingdings"/>
+        <w:rFonts w:ascii="Wingdings" w:hAnsi="Wingdings" w:hint="default"/>
       </w:rPr>
     </w:lvl>
   </w:abstractNum>
@@ -5550,7 +5316,7 @@
         <w:ind w:left="720" w:hanging="360"/>
       </w:pPr>
       <w:rPr>
-        <w:rFonts w:hint="default" w:ascii="Symbol" w:hAnsi="Symbol"/>
+        <w:rFonts w:ascii="Symbol" w:hAnsi="Symbol" w:hint="default"/>
       </w:rPr>
     </w:lvl>
     <w:lvl w:ilvl="1" w:tplc="04090003" w:tentative="1">
@@ -5562,7 +5328,7 @@
         <w:ind w:left="1440" w:hanging="360"/>
       </w:pPr>
       <w:rPr>
-        <w:rFonts w:hint="default" w:ascii="Courier New" w:hAnsi="Courier New" w:cs="Courier New"/>
+        <w:rFonts w:ascii="Courier New" w:hAnsi="Courier New" w:cs="Courier New" w:hint="default"/>
       </w:rPr>
     </w:lvl>
     <w:lvl w:ilvl="2" w:tplc="04090005" w:tentative="1">
@@ -5574,7 +5340,7 @@
         <w:ind w:left="2160" w:hanging="360"/>
       </w:pPr>
       <w:rPr>
-        <w:rFonts w:hint="default" w:ascii="Wingdings" w:hAnsi="Wingdings"/>
+        <w:rFonts w:ascii="Wingdings" w:hAnsi="Wingdings" w:hint="default"/>
       </w:rPr>
     </w:lvl>
     <w:lvl w:ilvl="3" w:tplc="04090001" w:tentative="1">
@@ -5586,7 +5352,7 @@
         <w:ind w:left="2880" w:hanging="360"/>
       </w:pPr>
       <w:rPr>
-        <w:rFonts w:hint="default" w:ascii="Symbol" w:hAnsi="Symbol"/>
+        <w:rFonts w:ascii="Symbol" w:hAnsi="Symbol" w:hint="default"/>
       </w:rPr>
     </w:lvl>
     <w:lvl w:ilvl="4" w:tplc="04090003" w:tentative="1">
@@ -5598,7 +5364,7 @@
         <w:ind w:left="3600" w:hanging="360"/>
       </w:pPr>
       <w:rPr>
-        <w:rFonts w:hint="default" w:ascii="Courier New" w:hAnsi="Courier New" w:cs="Courier New"/>
+        <w:rFonts w:ascii="Courier New" w:hAnsi="Courier New" w:cs="Courier New" w:hint="default"/>
       </w:rPr>
     </w:lvl>
     <w:lvl w:ilvl="5" w:tplc="04090005" w:tentative="1">
@@ -5610,7 +5376,7 @@
         <w:ind w:left="4320" w:hanging="360"/>
       </w:pPr>
       <w:rPr>
-        <w:rFonts w:hint="default" w:ascii="Wingdings" w:hAnsi="Wingdings"/>
+        <w:rFonts w:ascii="Wingdings" w:hAnsi="Wingdings" w:hint="default"/>
       </w:rPr>
     </w:lvl>
     <w:lvl w:ilvl="6" w:tplc="04090001" w:tentative="1">
@@ -5622,7 +5388,7 @@
         <w:ind w:left="5040" w:hanging="360"/>
       </w:pPr>
       <w:rPr>
-        <w:rFonts w:hint="default" w:ascii="Symbol" w:hAnsi="Symbol"/>
+        <w:rFonts w:ascii="Symbol" w:hAnsi="Symbol" w:hint="default"/>
       </w:rPr>
     </w:lvl>
     <w:lvl w:ilvl="7" w:tplc="04090003" w:tentative="1">
@@ -5634,7 +5400,7 @@
         <w:ind w:left="5760" w:hanging="360"/>
       </w:pPr>
       <w:rPr>
-        <w:rFonts w:hint="default" w:ascii="Courier New" w:hAnsi="Courier New" w:cs="Courier New"/>
+        <w:rFonts w:ascii="Courier New" w:hAnsi="Courier New" w:cs="Courier New" w:hint="default"/>
       </w:rPr>
     </w:lvl>
     <w:lvl w:ilvl="8" w:tplc="04090005" w:tentative="1">
@@ -5646,7 +5412,7 @@
         <w:ind w:left="6480" w:hanging="360"/>
       </w:pPr>
       <w:rPr>
-        <w:rFonts w:hint="default" w:ascii="Wingdings" w:hAnsi="Wingdings"/>
+        <w:rFonts w:ascii="Wingdings" w:hAnsi="Wingdings" w:hint="default"/>
       </w:rPr>
     </w:lvl>
   </w:abstractNum>
@@ -5663,7 +5429,7 @@
         <w:ind w:left="720" w:hanging="360"/>
       </w:pPr>
       <w:rPr>
-        <w:rFonts w:hint="default" w:ascii="Symbol" w:hAnsi="Symbol"/>
+        <w:rFonts w:ascii="Symbol" w:hAnsi="Symbol" w:hint="default"/>
       </w:rPr>
     </w:lvl>
     <w:lvl w:ilvl="1" w:tplc="04090003">
@@ -5675,7 +5441,7 @@
         <w:ind w:left="1440" w:hanging="360"/>
       </w:pPr>
       <w:rPr>
-        <w:rFonts w:hint="default" w:ascii="Courier New" w:hAnsi="Courier New" w:cs="Courier New"/>
+        <w:rFonts w:ascii="Courier New" w:hAnsi="Courier New" w:cs="Courier New" w:hint="default"/>
       </w:rPr>
     </w:lvl>
     <w:lvl w:ilvl="2" w:tplc="04090005">
@@ -5687,7 +5453,7 @@
         <w:ind w:left="2160" w:hanging="360"/>
       </w:pPr>
       <w:rPr>
-        <w:rFonts w:hint="default" w:ascii="Wingdings" w:hAnsi="Wingdings"/>
+        <w:rFonts w:ascii="Wingdings" w:hAnsi="Wingdings" w:hint="default"/>
       </w:rPr>
     </w:lvl>
     <w:lvl w:ilvl="3" w:tplc="04090001">
@@ -5699,7 +5465,7 @@
         <w:ind w:left="2880" w:hanging="360"/>
       </w:pPr>
       <w:rPr>
-        <w:rFonts w:hint="default" w:ascii="Symbol" w:hAnsi="Symbol"/>
+        <w:rFonts w:ascii="Symbol" w:hAnsi="Symbol" w:hint="default"/>
       </w:rPr>
     </w:lvl>
     <w:lvl w:ilvl="4" w:tplc="04090003" w:tentative="1">
@@ -5711,7 +5477,7 @@
         <w:ind w:left="3600" w:hanging="360"/>
       </w:pPr>
       <w:rPr>
-        <w:rFonts w:hint="default" w:ascii="Courier New" w:hAnsi="Courier New" w:cs="Courier New"/>
+        <w:rFonts w:ascii="Courier New" w:hAnsi="Courier New" w:cs="Courier New" w:hint="default"/>
       </w:rPr>
     </w:lvl>
     <w:lvl w:ilvl="5" w:tplc="04090005" w:tentative="1">
@@ -5723,7 +5489,7 @@
         <w:ind w:left="4320" w:hanging="360"/>
       </w:pPr>
       <w:rPr>
-        <w:rFonts w:hint="default" w:ascii="Wingdings" w:hAnsi="Wingdings"/>
+        <w:rFonts w:ascii="Wingdings" w:hAnsi="Wingdings" w:hint="default"/>
       </w:rPr>
     </w:lvl>
     <w:lvl w:ilvl="6" w:tplc="04090001" w:tentative="1">
@@ -5735,7 +5501,7 @@
         <w:ind w:left="5040" w:hanging="360"/>
       </w:pPr>
       <w:rPr>
-        <w:rFonts w:hint="default" w:ascii="Symbol" w:hAnsi="Symbol"/>
+        <w:rFonts w:ascii="Symbol" w:hAnsi="Symbol" w:hint="default"/>
       </w:rPr>
     </w:lvl>
     <w:lvl w:ilvl="7" w:tplc="04090003" w:tentative="1">
@@ -5747,7 +5513,7 @@
         <w:ind w:left="5760" w:hanging="360"/>
       </w:pPr>
       <w:rPr>
-        <w:rFonts w:hint="default" w:ascii="Courier New" w:hAnsi="Courier New" w:cs="Courier New"/>
+        <w:rFonts w:ascii="Courier New" w:hAnsi="Courier New" w:cs="Courier New" w:hint="default"/>
       </w:rPr>
     </w:lvl>
     <w:lvl w:ilvl="8" w:tplc="04090005" w:tentative="1">
@@ -5759,7 +5525,7 @@
         <w:ind w:left="6480" w:hanging="360"/>
       </w:pPr>
       <w:rPr>
-        <w:rFonts w:hint="default" w:ascii="Wingdings" w:hAnsi="Wingdings"/>
+        <w:rFonts w:ascii="Wingdings" w:hAnsi="Wingdings" w:hint="default"/>
       </w:rPr>
     </w:lvl>
   </w:abstractNum>
@@ -5776,7 +5542,7 @@
         <w:ind w:left="720" w:hanging="360"/>
       </w:pPr>
       <w:rPr>
-        <w:rFonts w:hint="default" w:ascii="Symbol" w:hAnsi="Symbol"/>
+        <w:rFonts w:ascii="Symbol" w:hAnsi="Symbol" w:hint="default"/>
       </w:rPr>
     </w:lvl>
     <w:lvl w:ilvl="1" w:tplc="04090003" w:tentative="1">
@@ -5788,7 +5554,7 @@
         <w:ind w:left="1440" w:hanging="360"/>
       </w:pPr>
       <w:rPr>
-        <w:rFonts w:hint="default" w:ascii="Courier New" w:hAnsi="Courier New" w:cs="Courier New"/>
+        <w:rFonts w:ascii="Courier New" w:hAnsi="Courier New" w:cs="Courier New" w:hint="default"/>
       </w:rPr>
     </w:lvl>
     <w:lvl w:ilvl="2" w:tplc="04090005" w:tentative="1">
@@ -5800,7 +5566,7 @@
         <w:ind w:left="2160" w:hanging="360"/>
       </w:pPr>
       <w:rPr>
-        <w:rFonts w:hint="default" w:ascii="Wingdings" w:hAnsi="Wingdings"/>
+        <w:rFonts w:ascii="Wingdings" w:hAnsi="Wingdings" w:hint="default"/>
       </w:rPr>
     </w:lvl>
     <w:lvl w:ilvl="3" w:tplc="04090001" w:tentative="1">
@@ -5812,7 +5578,7 @@
         <w:ind w:left="2880" w:hanging="360"/>
       </w:pPr>
       <w:rPr>
-        <w:rFonts w:hint="default" w:ascii="Symbol" w:hAnsi="Symbol"/>
+        <w:rFonts w:ascii="Symbol" w:hAnsi="Symbol" w:hint="default"/>
       </w:rPr>
     </w:lvl>
     <w:lvl w:ilvl="4" w:tplc="04090003" w:tentative="1">
@@ -5824,7 +5590,7 @@
         <w:ind w:left="3600" w:hanging="360"/>
       </w:pPr>
       <w:rPr>
-        <w:rFonts w:hint="default" w:ascii="Courier New" w:hAnsi="Courier New" w:cs="Courier New"/>
+        <w:rFonts w:ascii="Courier New" w:hAnsi="Courier New" w:cs="Courier New" w:hint="default"/>
       </w:rPr>
     </w:lvl>
     <w:lvl w:ilvl="5" w:tplc="04090005" w:tentative="1">
@@ -5836,7 +5602,7 @@
         <w:ind w:left="4320" w:hanging="360"/>
       </w:pPr>
       <w:rPr>
-        <w:rFonts w:hint="default" w:ascii="Wingdings" w:hAnsi="Wingdings"/>
+        <w:rFonts w:ascii="Wingdings" w:hAnsi="Wingdings" w:hint="default"/>
       </w:rPr>
     </w:lvl>
     <w:lvl w:ilvl="6" w:tplc="04090001" w:tentative="1">
@@ -5848,7 +5614,7 @@
         <w:ind w:left="5040" w:hanging="360"/>
       </w:pPr>
       <w:rPr>
-        <w:rFonts w:hint="default" w:ascii="Symbol" w:hAnsi="Symbol"/>
+        <w:rFonts w:ascii="Symbol" w:hAnsi="Symbol" w:hint="default"/>
       </w:rPr>
     </w:lvl>
     <w:lvl w:ilvl="7" w:tplc="04090003" w:tentative="1">
@@ -5860,7 +5626,7 @@
         <w:ind w:left="5760" w:hanging="360"/>
       </w:pPr>
       <w:rPr>
-        <w:rFonts w:hint="default" w:ascii="Courier New" w:hAnsi="Courier New" w:cs="Courier New"/>
+        <w:rFonts w:ascii="Courier New" w:hAnsi="Courier New" w:cs="Courier New" w:hint="default"/>
       </w:rPr>
     </w:lvl>
     <w:lvl w:ilvl="8" w:tplc="04090005" w:tentative="1">
@@ -5872,7 +5638,7 @@
         <w:ind w:left="6480" w:hanging="360"/>
       </w:pPr>
       <w:rPr>
-        <w:rFonts w:hint="default" w:ascii="Wingdings" w:hAnsi="Wingdings"/>
+        <w:rFonts w:ascii="Wingdings" w:hAnsi="Wingdings" w:hint="default"/>
       </w:rPr>
     </w:lvl>
   </w:abstractNum>
@@ -5895,11 +5661,11 @@
 </file>
 
 <file path=word/styles.xml><?xml version="1.0" encoding="utf-8"?>
-<w:styles xmlns:wp14="http://schemas.microsoft.com/office/word/2010/wordprocessingDrawing" xmlns:mc="http://schemas.openxmlformats.org/markup-compatibility/2006" xmlns:r="http://schemas.openxmlformats.org/officeDocument/2006/relationships" xmlns:w="http://schemas.openxmlformats.org/wordprocessingml/2006/main" xmlns:w14="http://schemas.microsoft.com/office/word/2010/wordml" xmlns:w15="http://schemas.microsoft.com/office/word/2012/wordml" xmlns:w16cex="http://schemas.microsoft.com/office/word/2018/wordml/cex" xmlns:w16cid="http://schemas.microsoft.com/office/word/2016/wordml/cid" xmlns:w16="http://schemas.microsoft.com/office/word/2018/wordml" xmlns:w16sdtdh="http://schemas.microsoft.com/office/word/2020/wordml/sdtdatahash" xmlns:w16se="http://schemas.microsoft.com/office/word/2015/wordml/symex" mc:Ignorable="w14 w15 w16se w16cid w16 w16cex w16sdtdh wp14">
+<w:styles xmlns:mc="http://schemas.openxmlformats.org/markup-compatibility/2006" xmlns:r="http://schemas.openxmlformats.org/officeDocument/2006/relationships" xmlns:w="http://schemas.openxmlformats.org/wordprocessingml/2006/main" xmlns:w14="http://schemas.microsoft.com/office/word/2010/wordml" xmlns:w15="http://schemas.microsoft.com/office/word/2012/wordml" xmlns:w16cex="http://schemas.microsoft.com/office/word/2018/wordml/cex" xmlns:w16cid="http://schemas.microsoft.com/office/word/2016/wordml/cid" xmlns:w16="http://schemas.microsoft.com/office/word/2018/wordml" xmlns:w16sdtdh="http://schemas.microsoft.com/office/word/2020/wordml/sdtdatahash" xmlns:w16se="http://schemas.microsoft.com/office/word/2015/wordml/symex" mc:Ignorable="w14 w15 w16se w16cid w16 w16cex w16sdtdh">
   <w:docDefaults>
     <w:rPrDefault>
       <w:rPr>
-        <w:rFonts w:asciiTheme="minorHAnsi" w:hAnsiTheme="minorHAnsi" w:eastAsiaTheme="minorHAnsi" w:cstheme="minorBidi"/>
+        <w:rFonts w:asciiTheme="minorHAnsi" w:eastAsiaTheme="minorHAnsi" w:hAnsiTheme="minorHAnsi" w:cstheme="minorBidi"/>
         <w:kern w:val="2"/>
         <w:sz w:val="22"/>
         <w:szCs w:val="22"/>
@@ -5916,14 +5682,14 @@
   <w:latentStyles w:defLockedState="0" w:defUIPriority="99" w:defSemiHidden="0" w:defUnhideWhenUsed="0" w:defQFormat="0" w:count="376">
     <w:lsdException w:name="Normal" w:uiPriority="0" w:qFormat="1"/>
     <w:lsdException w:name="heading 1" w:uiPriority="9" w:qFormat="1"/>
-    <w:lsdException w:name="heading 2" w:uiPriority="9" w:semiHidden="1" w:unhideWhenUsed="1" w:qFormat="1"/>
-    <w:lsdException w:name="heading 3" w:uiPriority="9" w:semiHidden="1" w:unhideWhenUsed="1" w:qFormat="1"/>
-    <w:lsdException w:name="heading 4" w:uiPriority="9" w:semiHidden="1" w:unhideWhenUsed="1" w:qFormat="1"/>
-    <w:lsdException w:name="heading 5" w:uiPriority="9" w:semiHidden="1" w:unhideWhenUsed="1" w:qFormat="1"/>
-    <w:lsdException w:name="heading 6" w:uiPriority="9" w:semiHidden="1" w:unhideWhenUsed="1" w:qFormat="1"/>
-    <w:lsdException w:name="heading 7" w:uiPriority="9" w:semiHidden="1" w:unhideWhenUsed="1" w:qFormat="1"/>
-    <w:lsdException w:name="heading 8" w:uiPriority="9" w:semiHidden="1" w:unhideWhenUsed="1" w:qFormat="1"/>
-    <w:lsdException w:name="heading 9" w:uiPriority="9" w:semiHidden="1" w:unhideWhenUsed="1" w:qFormat="1"/>
+    <w:lsdException w:name="heading 2" w:semiHidden="1" w:uiPriority="9" w:unhideWhenUsed="1" w:qFormat="1"/>
+    <w:lsdException w:name="heading 3" w:semiHidden="1" w:uiPriority="9" w:unhideWhenUsed="1" w:qFormat="1"/>
+    <w:lsdException w:name="heading 4" w:semiHidden="1" w:uiPriority="9" w:unhideWhenUsed="1" w:qFormat="1"/>
+    <w:lsdException w:name="heading 5" w:semiHidden="1" w:uiPriority="9" w:unhideWhenUsed="1" w:qFormat="1"/>
+    <w:lsdException w:name="heading 6" w:semiHidden="1" w:uiPriority="9" w:unhideWhenUsed="1" w:qFormat="1"/>
+    <w:lsdException w:name="heading 7" w:semiHidden="1" w:uiPriority="9" w:unhideWhenUsed="1" w:qFormat="1"/>
+    <w:lsdException w:name="heading 8" w:semiHidden="1" w:uiPriority="9" w:unhideWhenUsed="1" w:qFormat="1"/>
+    <w:lsdException w:name="heading 9" w:semiHidden="1" w:uiPriority="9" w:unhideWhenUsed="1" w:qFormat="1"/>
     <w:lsdException w:name="index 1" w:semiHidden="1" w:unhideWhenUsed="1"/>
     <w:lsdException w:name="index 2" w:semiHidden="1" w:unhideWhenUsed="1"/>
     <w:lsdException w:name="index 3" w:semiHidden="1" w:unhideWhenUsed="1"/>
@@ -5933,22 +5699,22 @@
     <w:lsdException w:name="index 7" w:semiHidden="1" w:unhideWhenUsed="1"/>
     <w:lsdException w:name="index 8" w:semiHidden="1" w:unhideWhenUsed="1"/>
     <w:lsdException w:name="index 9" w:semiHidden="1" w:unhideWhenUsed="1"/>
-    <w:lsdException w:name="toc 1" w:uiPriority="39" w:semiHidden="1" w:unhideWhenUsed="1"/>
-    <w:lsdException w:name="toc 2" w:uiPriority="39" w:semiHidden="1" w:unhideWhenUsed="1"/>
-    <w:lsdException w:name="toc 3" w:uiPriority="39" w:semiHidden="1" w:unhideWhenUsed="1"/>
-    <w:lsdException w:name="toc 4" w:uiPriority="39" w:semiHidden="1" w:unhideWhenUsed="1"/>
-    <w:lsdException w:name="toc 5" w:uiPriority="39" w:semiHidden="1" w:unhideWhenUsed="1"/>
-    <w:lsdException w:name="toc 6" w:uiPriority="39" w:semiHidden="1" w:unhideWhenUsed="1"/>
-    <w:lsdException w:name="toc 7" w:uiPriority="39" w:semiHidden="1" w:unhideWhenUsed="1"/>
-    <w:lsdException w:name="toc 8" w:uiPriority="39" w:semiHidden="1" w:unhideWhenUsed="1"/>
-    <w:lsdException w:name="toc 9" w:uiPriority="39" w:semiHidden="1" w:unhideWhenUsed="1"/>
+    <w:lsdException w:name="toc 1" w:semiHidden="1" w:uiPriority="39" w:unhideWhenUsed="1"/>
+    <w:lsdException w:name="toc 2" w:semiHidden="1" w:uiPriority="39" w:unhideWhenUsed="1"/>
+    <w:lsdException w:name="toc 3" w:semiHidden="1" w:uiPriority="39" w:unhideWhenUsed="1"/>
+    <w:lsdException w:name="toc 4" w:semiHidden="1" w:uiPriority="39" w:unhideWhenUsed="1"/>
+    <w:lsdException w:name="toc 5" w:semiHidden="1" w:uiPriority="39" w:unhideWhenUsed="1"/>
+    <w:lsdException w:name="toc 6" w:semiHidden="1" w:uiPriority="39" w:unhideWhenUsed="1"/>
+    <w:lsdException w:name="toc 7" w:semiHidden="1" w:uiPriority="39" w:unhideWhenUsed="1"/>
+    <w:lsdException w:name="toc 8" w:semiHidden="1" w:uiPriority="39" w:unhideWhenUsed="1"/>
+    <w:lsdException w:name="toc 9" w:semiHidden="1" w:uiPriority="39" w:unhideWhenUsed="1"/>
     <w:lsdException w:name="Normal Indent" w:semiHidden="1" w:unhideWhenUsed="1"/>
     <w:lsdException w:name="footnote text" w:semiHidden="1" w:unhideWhenUsed="1"/>
     <w:lsdException w:name="annotation text" w:semiHidden="1" w:unhideWhenUsed="1"/>
     <w:lsdException w:name="header" w:semiHidden="1" w:unhideWhenUsed="1"/>
     <w:lsdException w:name="footer" w:semiHidden="1" w:unhideWhenUsed="1"/>
     <w:lsdException w:name="index heading" w:semiHidden="1" w:unhideWhenUsed="1"/>
-    <w:lsdException w:name="caption" w:uiPriority="35" w:semiHidden="1" w:unhideWhenUsed="1" w:qFormat="1"/>
+    <w:lsdException w:name="caption" w:semiHidden="1" w:uiPriority="35" w:unhideWhenUsed="1" w:qFormat="1"/>
     <w:lsdException w:name="table of figures" w:semiHidden="1" w:unhideWhenUsed="1"/>
     <w:lsdException w:name="envelope address" w:semiHidden="1" w:unhideWhenUsed="1"/>
     <w:lsdException w:name="envelope return" w:semiHidden="1" w:unhideWhenUsed="1"/>
@@ -5979,7 +5745,7 @@
     <w:lsdException w:name="Title" w:uiPriority="10" w:qFormat="1"/>
     <w:lsdException w:name="Closing" w:semiHidden="1" w:unhideWhenUsed="1"/>
     <w:lsdException w:name="Signature" w:semiHidden="1" w:unhideWhenUsed="1"/>
-    <w:lsdException w:name="Default Paragraph Font" w:uiPriority="1" w:semiHidden="1" w:unhideWhenUsed="1"/>
+    <w:lsdException w:name="Default Paragraph Font" w:semiHidden="1" w:uiPriority="1" w:unhideWhenUsed="1"/>
     <w:lsdException w:name="Body Text" w:semiHidden="1" w:unhideWhenUsed="1"/>
     <w:lsdException w:name="Body Text Indent" w:semiHidden="1" w:unhideWhenUsed="1"/>
     <w:lsdException w:name="List Continue" w:semiHidden="1" w:unhideWhenUsed="1"/>
@@ -6179,8 +5945,8 @@
     <w:lsdException w:name="Subtle Reference" w:uiPriority="31" w:qFormat="1"/>
     <w:lsdException w:name="Intense Reference" w:uiPriority="32" w:qFormat="1"/>
     <w:lsdException w:name="Book Title" w:uiPriority="33" w:qFormat="1"/>
-    <w:lsdException w:name="Bibliography" w:uiPriority="37" w:semiHidden="1" w:unhideWhenUsed="1"/>
-    <w:lsdException w:name="TOC Heading" w:uiPriority="39" w:semiHidden="1" w:unhideWhenUsed="1" w:qFormat="1"/>
+    <w:lsdException w:name="Bibliography" w:semiHidden="1" w:uiPriority="37" w:unhideWhenUsed="1"/>
+    <w:lsdException w:name="TOC Heading" w:semiHidden="1" w:uiPriority="39" w:unhideWhenUsed="1" w:qFormat="1"/>
     <w:lsdException w:name="Plain Table 1" w:uiPriority="41"/>
     <w:lsdException w:name="Plain Table 2" w:uiPriority="42"/>
     <w:lsdException w:name="Plain Table 3" w:uiPriority="43"/>
@@ -6291,17 +6057,17 @@
     <w:lsdException w:name="Unresolved Mention" w:semiHidden="1" w:unhideWhenUsed="1"/>
     <w:lsdException w:name="Smart Link" w:semiHidden="1" w:unhideWhenUsed="1"/>
   </w:latentStyles>
-  <w:style w:type="paragraph" w:styleId="Normal" w:default="1">
+  <w:style w:type="paragraph" w:default="1" w:styleId="Normal">
     <w:name w:val="Normal"/>
     <w:qFormat/>
   </w:style>
-  <w:style w:type="character" w:styleId="DefaultParagraphFont" w:default="1">
+  <w:style w:type="character" w:default="1" w:styleId="DefaultParagraphFont">
     <w:name w:val="Default Paragraph Font"/>
     <w:uiPriority w:val="1"/>
     <w:semiHidden/>
     <w:unhideWhenUsed/>
   </w:style>
-  <w:style w:type="table" w:styleId="TableNormal" w:default="1">
+  <w:style w:type="table" w:default="1" w:styleId="TableNormal">
     <w:name w:val="Normal Table"/>
     <w:uiPriority w:val="99"/>
     <w:semiHidden/>
@@ -6316,7 +6082,7 @@
       </w:tblCellMar>
     </w:tblPr>
   </w:style>
-  <w:style w:type="numbering" w:styleId="NoList" w:default="1">
+  <w:style w:type="numbering" w:default="1" w:styleId="NoList">
     <w:name w:val="No List"/>
     <w:uiPriority w:val="99"/>
     <w:semiHidden/>
@@ -6353,6 +6119,18 @@
     <w:rsid w:val="009C38CF"/>
     <w:rPr>
       <w:color w:val="0000FF"/>
+      <w:u w:val="single"/>
+    </w:rPr>
+  </w:style>
+  <w:style w:type="character" w:styleId="FollowedHyperlink">
+    <w:name w:val="FollowedHyperlink"/>
+    <w:basedOn w:val="DefaultParagraphFont"/>
+    <w:uiPriority w:val="99"/>
+    <w:semiHidden/>
+    <w:unhideWhenUsed/>
+    <w:rsid w:val="0075634E"/>
+    <w:rPr>
+      <w:color w:val="954F72" w:themeColor="followedHyperlink"/>
       <w:u w:val="single"/>
     </w:rPr>
   </w:style>

</xml_diff>